<commit_message>
Add name to template
</commit_message>
<xml_diff>
--- a/inquisitor-web/public/template_3_characters.docx
+++ b/inquisitor-web/public/template_3_characters.docx
@@ -23,7 +23,7 @@
           <w:sz w:val="24"/>
           <w:szCs w:val="24"/>
         </w:rPr>
-        <w:t>Name</w:t>
+        <w:t>{name}</w:t>
       </w:r>
       <w:r>
         <w:rPr>
@@ -55,7 +55,6 @@
         </w:rPr>
         <w:t>{</w:t>
       </w:r>
-      <w:proofErr w:type="spellStart"/>
       <w:r>
         <w:rPr>
           <w:rFonts w:ascii="Arial" w:hAnsi="Arial" w:cs="Arial"/>
@@ -66,7 +65,6 @@
         </w:rPr>
         <w:t>tagLine</w:t>
       </w:r>
-      <w:proofErr w:type="spellEnd"/>
       <w:r>
         <w:rPr>
           <w:rFonts w:ascii="Arial" w:hAnsi="Arial" w:cs="Arial"/>
@@ -352,7 +350,6 @@
                 <w:szCs w:val="16"/>
               </w:rPr>
             </w:pPr>
-            <w:proofErr w:type="spellStart"/>
             <w:r>
               <w:rPr>
                 <w:rFonts w:ascii="Arial" w:hAnsi="Arial" w:cs="Arial"/>
@@ -363,7 +360,6 @@
               </w:rPr>
               <w:t>Wp</w:t>
             </w:r>
-            <w:proofErr w:type="spellEnd"/>
           </w:p>
         </w:tc>
         <w:tc>
@@ -482,7 +478,6 @@
                 <w:szCs w:val="16"/>
               </w:rPr>
             </w:pPr>
-            <w:proofErr w:type="spellStart"/>
             <w:r>
               <w:rPr>
                 <w:rFonts w:ascii="Arial" w:hAnsi="Arial" w:cs="Arial"/>
@@ -493,7 +488,6 @@
               </w:rPr>
               <w:t>Kbk</w:t>
             </w:r>
-            <w:proofErr w:type="spellEnd"/>
           </w:p>
         </w:tc>
         <w:tc>
@@ -579,7 +573,6 @@
                 <w:szCs w:val="16"/>
               </w:rPr>
             </w:pPr>
-            <w:proofErr w:type="spellStart"/>
             <w:r>
               <w:rPr>
                 <w:rFonts w:ascii="Arial" w:hAnsi="Arial" w:cs="Arial"/>
@@ -590,7 +583,6 @@
               </w:rPr>
               <w:t>Cnc</w:t>
             </w:r>
-            <w:proofErr w:type="spellEnd"/>
           </w:p>
         </w:tc>
         <w:tc>
@@ -615,7 +607,6 @@
                 <w:szCs w:val="16"/>
               </w:rPr>
             </w:pPr>
-            <w:proofErr w:type="spellStart"/>
             <w:r>
               <w:rPr>
                 <w:rFonts w:ascii="Arial" w:hAnsi="Arial" w:cs="Arial"/>
@@ -626,7 +617,6 @@
               </w:rPr>
               <w:t>Spd</w:t>
             </w:r>
-            <w:proofErr w:type="spellEnd"/>
           </w:p>
         </w:tc>
         <w:tc>
@@ -864,27 +854,7 @@
                 <w:sz w:val="16"/>
                 <w:szCs w:val="16"/>
               </w:rPr>
-              <w:t>{</w:t>
-            </w:r>
-            <w:proofErr w:type="spellStart"/>
-            <w:r>
-              <w:rPr>
-                <w:rFonts w:ascii="Arial" w:hAnsi="Arial" w:cs="Arial"/>
-                <w:spacing w:val="-2"/>
-                <w:sz w:val="16"/>
-                <w:szCs w:val="16"/>
-              </w:rPr>
-              <w:t>Wp</w:t>
-            </w:r>
-            <w:proofErr w:type="spellEnd"/>
-            <w:r>
-              <w:rPr>
-                <w:rFonts w:ascii="Arial" w:hAnsi="Arial" w:cs="Arial"/>
-                <w:spacing w:val="-2"/>
-                <w:sz w:val="16"/>
-                <w:szCs w:val="16"/>
-              </w:rPr>
-              <w:t>}</w:t>
+              <w:t>{Wp}</w:t>
             </w:r>
           </w:p>
         </w:tc>
@@ -968,27 +938,7 @@
                 <w:sz w:val="16"/>
                 <w:szCs w:val="16"/>
               </w:rPr>
-              <w:t>{</w:t>
-            </w:r>
-            <w:proofErr w:type="spellStart"/>
-            <w:r>
-              <w:rPr>
-                <w:rFonts w:ascii="Arial" w:hAnsi="Arial" w:cs="Arial"/>
-                <w:spacing w:val="-2"/>
-                <w:sz w:val="16"/>
-                <w:szCs w:val="16"/>
-              </w:rPr>
-              <w:t>Ld</w:t>
-            </w:r>
-            <w:proofErr w:type="spellEnd"/>
-            <w:r>
-              <w:rPr>
-                <w:rFonts w:ascii="Arial" w:hAnsi="Arial" w:cs="Arial"/>
-                <w:spacing w:val="-2"/>
-                <w:sz w:val="16"/>
-                <w:szCs w:val="16"/>
-              </w:rPr>
-              <w:t>}</w:t>
+              <w:t>{Ld}</w:t>
             </w:r>
           </w:p>
         </w:tc>
@@ -2229,7 +2179,6 @@
                 <w:szCs w:val="16"/>
               </w:rPr>
             </w:pPr>
-            <w:proofErr w:type="spellStart"/>
             <w:r>
               <w:rPr>
                 <w:rFonts w:ascii="Arial" w:hAnsi="Arial" w:cs="Arial"/>
@@ -2240,7 +2189,6 @@
               </w:rPr>
               <w:t>Abdmn</w:t>
             </w:r>
-            <w:proofErr w:type="spellEnd"/>
           </w:p>
         </w:tc>
         <w:tc>
@@ -3387,7 +3335,6 @@
                 <w:szCs w:val="12"/>
               </w:rPr>
             </w:pPr>
-            <w:proofErr w:type="spellStart"/>
             <w:r>
               <w:rPr>
                 <w:rFonts w:ascii="Arial" w:hAnsi="Arial" w:cs="Arial"/>
@@ -3398,7 +3345,6 @@
               </w:rPr>
               <w:t>Rng</w:t>
             </w:r>
-            <w:proofErr w:type="spellEnd"/>
           </w:p>
         </w:tc>
         <w:tc>
@@ -3574,7 +3520,6 @@
                 <w:szCs w:val="12"/>
               </w:rPr>
             </w:pPr>
-            <w:proofErr w:type="spellStart"/>
             <w:r>
               <w:rPr>
                 <w:rFonts w:ascii="Arial" w:hAnsi="Arial" w:cs="Arial"/>
@@ -3585,7 +3530,6 @@
               </w:rPr>
               <w:t>Rld</w:t>
             </w:r>
-            <w:proofErr w:type="spellEnd"/>
           </w:p>
         </w:tc>
         <w:tc>
@@ -3654,20 +3598,8 @@
                 <w:sz w:val="12"/>
                 <w:szCs w:val="12"/>
               </w:rPr>
-              <w:t xml:space="preserve"># </w:t>
-            </w:r>
-            <w:proofErr w:type="spellStart"/>
-            <w:r>
-              <w:rPr>
-                <w:rFonts w:ascii="Arial" w:hAnsi="Arial" w:cs="Arial"/>
-                <w:b/>
-                <w:spacing w:val="-2"/>
-                <w:sz w:val="12"/>
-                <w:szCs w:val="12"/>
-              </w:rPr>
-              <w:t>Rld</w:t>
-            </w:r>
-            <w:proofErr w:type="spellEnd"/>
+              <w:t># Rld</w:t>
+            </w:r>
           </w:p>
         </w:tc>
         <w:tc>
@@ -4513,7 +4445,6 @@
                 <w:szCs w:val="12"/>
               </w:rPr>
             </w:pPr>
-            <w:proofErr w:type="spellStart"/>
             <w:r>
               <w:rPr>
                 <w:rFonts w:ascii="Arial" w:hAnsi="Arial" w:cs="Arial"/>
@@ -4524,7 +4455,6 @@
               </w:rPr>
               <w:t>Rch</w:t>
             </w:r>
-            <w:proofErr w:type="spellEnd"/>
           </w:p>
         </w:tc>
         <w:tc>
@@ -5100,7 +5030,6 @@
         </w:rPr>
         <w:t xml:space="preserve"> (</w:t>
       </w:r>
-      <w:proofErr w:type="spellStart"/>
       <w:r>
         <w:rPr>
           <w:rFonts w:ascii="Arial" w:hAnsi="Arial" w:cs="Arial"/>
@@ -5121,7 +5050,6 @@
         </w:rPr>
         <w:t>rchtype</w:t>
       </w:r>
-      <w:proofErr w:type="spellEnd"/>
       <w:r>
         <w:rPr>
           <w:rFonts w:ascii="Arial" w:hAnsi="Arial" w:cs="Arial"/>
@@ -5417,7 +5345,6 @@
                 <w:szCs w:val="16"/>
               </w:rPr>
             </w:pPr>
-            <w:proofErr w:type="spellStart"/>
             <w:r>
               <w:rPr>
                 <w:rFonts w:ascii="Arial" w:hAnsi="Arial" w:cs="Arial"/>
@@ -5428,7 +5355,6 @@
               </w:rPr>
               <w:t>Wp</w:t>
             </w:r>
-            <w:proofErr w:type="spellEnd"/>
           </w:p>
         </w:tc>
         <w:tc>
@@ -5515,7 +5441,6 @@
                 <w:szCs w:val="16"/>
               </w:rPr>
             </w:pPr>
-            <w:proofErr w:type="spellStart"/>
             <w:r>
               <w:rPr>
                 <w:rFonts w:ascii="Arial" w:hAnsi="Arial" w:cs="Arial"/>
@@ -5526,7 +5451,6 @@
               </w:rPr>
               <w:t>Ld</w:t>
             </w:r>
-            <w:proofErr w:type="spellEnd"/>
           </w:p>
         </w:tc>
         <w:tc>
@@ -5549,7 +5473,6 @@
                 <w:szCs w:val="16"/>
               </w:rPr>
             </w:pPr>
-            <w:proofErr w:type="spellStart"/>
             <w:r>
               <w:rPr>
                 <w:rFonts w:ascii="Arial" w:hAnsi="Arial" w:cs="Arial"/>
@@ -5560,7 +5483,6 @@
               </w:rPr>
               <w:t>Kbk</w:t>
             </w:r>
-            <w:proofErr w:type="spellEnd"/>
           </w:p>
         </w:tc>
         <w:tc>
@@ -5646,7 +5568,6 @@
                 <w:szCs w:val="16"/>
               </w:rPr>
             </w:pPr>
-            <w:proofErr w:type="spellStart"/>
             <w:r>
               <w:rPr>
                 <w:rFonts w:ascii="Arial" w:hAnsi="Arial" w:cs="Arial"/>
@@ -5657,7 +5578,6 @@
               </w:rPr>
               <w:t>Cnc</w:t>
             </w:r>
-            <w:proofErr w:type="spellEnd"/>
           </w:p>
         </w:tc>
         <w:tc>
@@ -5682,7 +5602,6 @@
                 <w:szCs w:val="16"/>
               </w:rPr>
             </w:pPr>
-            <w:proofErr w:type="spellStart"/>
             <w:r>
               <w:rPr>
                 <w:rFonts w:ascii="Arial" w:hAnsi="Arial" w:cs="Arial"/>
@@ -5693,7 +5612,6 @@
               </w:rPr>
               <w:t>Spd</w:t>
             </w:r>
-            <w:proofErr w:type="spellEnd"/>
           </w:p>
         </w:tc>
         <w:tc>
@@ -7152,7 +7070,6 @@
                 <w:szCs w:val="16"/>
               </w:rPr>
             </w:pPr>
-            <w:proofErr w:type="spellStart"/>
             <w:r>
               <w:rPr>
                 <w:rFonts w:ascii="Arial" w:hAnsi="Arial" w:cs="Arial"/>
@@ -7163,7 +7080,6 @@
               </w:rPr>
               <w:t>Abdmn</w:t>
             </w:r>
-            <w:proofErr w:type="spellEnd"/>
           </w:p>
         </w:tc>
         <w:tc>
@@ -7986,20 +7902,8 @@
                 <w:sz w:val="16"/>
                 <w:szCs w:val="16"/>
               </w:rPr>
-              <w:t xml:space="preserve">Injury </w:t>
-            </w:r>
-            <w:proofErr w:type="spellStart"/>
-            <w:r>
-              <w:rPr>
-                <w:rFonts w:ascii="Arial" w:hAnsi="Arial" w:cs="Arial"/>
-                <w:b/>
-                <w:spacing w:val="-2"/>
-                <w:sz w:val="16"/>
-                <w:szCs w:val="16"/>
-              </w:rPr>
-              <w:t>Lvl</w:t>
-            </w:r>
-            <w:proofErr w:type="spellEnd"/>
+              <w:t>Injury Lvl</w:t>
+            </w:r>
           </w:p>
         </w:tc>
         <w:tc>
@@ -8322,7 +8226,6 @@
                 <w:szCs w:val="12"/>
               </w:rPr>
             </w:pPr>
-            <w:proofErr w:type="spellStart"/>
             <w:r>
               <w:rPr>
                 <w:rFonts w:ascii="Arial" w:hAnsi="Arial" w:cs="Arial"/>
@@ -8333,7 +8236,6 @@
               </w:rPr>
               <w:t>Rng</w:t>
             </w:r>
-            <w:proofErr w:type="spellEnd"/>
           </w:p>
         </w:tc>
         <w:tc>
@@ -8394,7 +8296,6 @@
                 <w:szCs w:val="12"/>
               </w:rPr>
             </w:pPr>
-            <w:proofErr w:type="spellStart"/>
             <w:r>
               <w:rPr>
                 <w:rFonts w:ascii="Arial" w:hAnsi="Arial" w:cs="Arial"/>
@@ -8405,7 +8306,6 @@
               </w:rPr>
               <w:t>Acc</w:t>
             </w:r>
-            <w:proofErr w:type="spellEnd"/>
           </w:p>
         </w:tc>
         <w:tc>
@@ -8511,7 +8411,6 @@
                 <w:szCs w:val="12"/>
               </w:rPr>
             </w:pPr>
-            <w:proofErr w:type="spellStart"/>
             <w:r>
               <w:rPr>
                 <w:rFonts w:ascii="Arial" w:hAnsi="Arial" w:cs="Arial"/>
@@ -8522,7 +8421,6 @@
               </w:rPr>
               <w:t>Rld</w:t>
             </w:r>
-            <w:proofErr w:type="spellEnd"/>
           </w:p>
         </w:tc>
         <w:tc>
@@ -8591,20 +8489,8 @@
                 <w:sz w:val="12"/>
                 <w:szCs w:val="12"/>
               </w:rPr>
-              <w:t xml:space="preserve"># </w:t>
-            </w:r>
-            <w:proofErr w:type="spellStart"/>
-            <w:r>
-              <w:rPr>
-                <w:rFonts w:ascii="Arial" w:hAnsi="Arial" w:cs="Arial"/>
-                <w:b/>
-                <w:spacing w:val="-2"/>
-                <w:sz w:val="12"/>
-                <w:szCs w:val="12"/>
-              </w:rPr>
-              <w:t>Rld</w:t>
-            </w:r>
-            <w:proofErr w:type="spellEnd"/>
+              <w:t># Rld</w:t>
+            </w:r>
           </w:p>
         </w:tc>
         <w:tc>
@@ -9450,7 +9336,6 @@
                 <w:szCs w:val="12"/>
               </w:rPr>
             </w:pPr>
-            <w:proofErr w:type="spellStart"/>
             <w:r>
               <w:rPr>
                 <w:rFonts w:ascii="Arial" w:hAnsi="Arial" w:cs="Arial"/>
@@ -9461,7 +9346,6 @@
               </w:rPr>
               <w:t>Rch</w:t>
             </w:r>
-            <w:proofErr w:type="spellEnd"/>
           </w:p>
         </w:tc>
         <w:tc>
@@ -10015,7 +9899,6 @@
         </w:rPr>
         <w:t xml:space="preserve"> (</w:t>
       </w:r>
-      <w:proofErr w:type="spellStart"/>
       <w:r>
         <w:rPr>
           <w:rFonts w:ascii="Arial" w:hAnsi="Arial" w:cs="Arial"/>
@@ -10036,7 +9919,6 @@
         </w:rPr>
         <w:t>rchtype</w:t>
       </w:r>
-      <w:proofErr w:type="spellEnd"/>
       <w:r>
         <w:rPr>
           <w:rFonts w:ascii="Arial" w:hAnsi="Arial" w:cs="Arial"/>
@@ -10332,7 +10214,6 @@
                 <w:szCs w:val="16"/>
               </w:rPr>
             </w:pPr>
-            <w:proofErr w:type="spellStart"/>
             <w:r>
               <w:rPr>
                 <w:rFonts w:ascii="Arial" w:hAnsi="Arial" w:cs="Arial"/>
@@ -10343,7 +10224,6 @@
               </w:rPr>
               <w:t>Wp</w:t>
             </w:r>
-            <w:proofErr w:type="spellEnd"/>
           </w:p>
         </w:tc>
         <w:tc>
@@ -10430,7 +10310,6 @@
                 <w:szCs w:val="16"/>
               </w:rPr>
             </w:pPr>
-            <w:proofErr w:type="spellStart"/>
             <w:r>
               <w:rPr>
                 <w:rFonts w:ascii="Arial" w:hAnsi="Arial" w:cs="Arial"/>
@@ -10441,7 +10320,6 @@
               </w:rPr>
               <w:t>Ld</w:t>
             </w:r>
-            <w:proofErr w:type="spellEnd"/>
           </w:p>
         </w:tc>
         <w:tc>
@@ -10464,7 +10342,6 @@
                 <w:szCs w:val="16"/>
               </w:rPr>
             </w:pPr>
-            <w:proofErr w:type="spellStart"/>
             <w:r>
               <w:rPr>
                 <w:rFonts w:ascii="Arial" w:hAnsi="Arial" w:cs="Arial"/>
@@ -10475,7 +10352,6 @@
               </w:rPr>
               <w:t>Kbk</w:t>
             </w:r>
-            <w:proofErr w:type="spellEnd"/>
           </w:p>
         </w:tc>
         <w:tc>
@@ -10561,7 +10437,6 @@
                 <w:szCs w:val="16"/>
               </w:rPr>
             </w:pPr>
-            <w:proofErr w:type="spellStart"/>
             <w:r>
               <w:rPr>
                 <w:rFonts w:ascii="Arial" w:hAnsi="Arial" w:cs="Arial"/>
@@ -10572,7 +10447,6 @@
               </w:rPr>
               <w:t>Cnc</w:t>
             </w:r>
-            <w:proofErr w:type="spellEnd"/>
           </w:p>
         </w:tc>
         <w:tc>
@@ -10597,7 +10471,6 @@
                 <w:szCs w:val="16"/>
               </w:rPr>
             </w:pPr>
-            <w:proofErr w:type="spellStart"/>
             <w:r>
               <w:rPr>
                 <w:rFonts w:ascii="Arial" w:hAnsi="Arial" w:cs="Arial"/>
@@ -10608,7 +10481,6 @@
               </w:rPr>
               <w:t>Spd</w:t>
             </w:r>
-            <w:proofErr w:type="spellEnd"/>
           </w:p>
         </w:tc>
         <w:tc>
@@ -12067,7 +11939,6 @@
                 <w:szCs w:val="16"/>
               </w:rPr>
             </w:pPr>
-            <w:proofErr w:type="spellStart"/>
             <w:r>
               <w:rPr>
                 <w:rFonts w:ascii="Arial" w:hAnsi="Arial" w:cs="Arial"/>
@@ -12078,7 +11949,6 @@
               </w:rPr>
               <w:t>Abdmn</w:t>
             </w:r>
-            <w:proofErr w:type="spellEnd"/>
           </w:p>
         </w:tc>
         <w:tc>
@@ -12901,20 +12771,8 @@
                 <w:sz w:val="16"/>
                 <w:szCs w:val="16"/>
               </w:rPr>
-              <w:t xml:space="preserve">Injury </w:t>
-            </w:r>
-            <w:proofErr w:type="spellStart"/>
-            <w:r>
-              <w:rPr>
-                <w:rFonts w:ascii="Arial" w:hAnsi="Arial" w:cs="Arial"/>
-                <w:b/>
-                <w:spacing w:val="-2"/>
-                <w:sz w:val="16"/>
-                <w:szCs w:val="16"/>
-              </w:rPr>
-              <w:t>Lvl</w:t>
-            </w:r>
-            <w:proofErr w:type="spellEnd"/>
+              <w:t>Injury Lvl</w:t>
+            </w:r>
           </w:p>
         </w:tc>
         <w:tc>
@@ -13237,7 +13095,6 @@
                 <w:szCs w:val="12"/>
               </w:rPr>
             </w:pPr>
-            <w:proofErr w:type="spellStart"/>
             <w:r>
               <w:rPr>
                 <w:rFonts w:ascii="Arial" w:hAnsi="Arial" w:cs="Arial"/>
@@ -13248,7 +13105,6 @@
               </w:rPr>
               <w:t>Rng</w:t>
             </w:r>
-            <w:proofErr w:type="spellEnd"/>
           </w:p>
         </w:tc>
         <w:tc>
@@ -13309,7 +13165,6 @@
                 <w:szCs w:val="12"/>
               </w:rPr>
             </w:pPr>
-            <w:proofErr w:type="spellStart"/>
             <w:r>
               <w:rPr>
                 <w:rFonts w:ascii="Arial" w:hAnsi="Arial" w:cs="Arial"/>
@@ -13320,7 +13175,6 @@
               </w:rPr>
               <w:t>Acc</w:t>
             </w:r>
-            <w:proofErr w:type="spellEnd"/>
           </w:p>
         </w:tc>
         <w:tc>
@@ -13426,7 +13280,6 @@
                 <w:szCs w:val="12"/>
               </w:rPr>
             </w:pPr>
-            <w:proofErr w:type="spellStart"/>
             <w:r>
               <w:rPr>
                 <w:rFonts w:ascii="Arial" w:hAnsi="Arial" w:cs="Arial"/>
@@ -13437,7 +13290,6 @@
               </w:rPr>
               <w:t>Rld</w:t>
             </w:r>
-            <w:proofErr w:type="spellEnd"/>
           </w:p>
         </w:tc>
         <w:tc>
@@ -13506,20 +13358,8 @@
                 <w:sz w:val="12"/>
                 <w:szCs w:val="12"/>
               </w:rPr>
-              <w:t xml:space="preserve"># </w:t>
-            </w:r>
-            <w:proofErr w:type="spellStart"/>
-            <w:r>
-              <w:rPr>
-                <w:rFonts w:ascii="Arial" w:hAnsi="Arial" w:cs="Arial"/>
-                <w:b/>
-                <w:spacing w:val="-2"/>
-                <w:sz w:val="12"/>
-                <w:szCs w:val="12"/>
-              </w:rPr>
-              <w:t>Rld</w:t>
-            </w:r>
-            <w:proofErr w:type="spellEnd"/>
+              <w:t># Rld</w:t>
+            </w:r>
           </w:p>
         </w:tc>
         <w:tc>
@@ -14365,7 +14205,6 @@
                 <w:szCs w:val="12"/>
               </w:rPr>
             </w:pPr>
-            <w:proofErr w:type="spellStart"/>
             <w:r>
               <w:rPr>
                 <w:rFonts w:ascii="Arial" w:hAnsi="Arial" w:cs="Arial"/>
@@ -14376,7 +14215,6 @@
               </w:rPr>
               <w:t>Rch</w:t>
             </w:r>
-            <w:proofErr w:type="spellEnd"/>
           </w:p>
         </w:tc>
         <w:tc>
@@ -15762,7 +15600,6 @@
     <w:uiPriority w:val="99"/>
     <w:semiHidden/>
     <w:unhideWhenUsed/>
-    <w:qFormat/>
     <w:tblPr>
       <w:tblInd w:w="0" w:type="dxa"/>
       <w:tblCellMar>

</xml_diff>

<commit_message>
gh-1 Add all boons (placeholder for psychic), and show them in a special Boons section in the editor and in the docx
</commit_message>
<xml_diff>
--- a/inquisitor-web/public/template_3_characters.docx
+++ b/inquisitor-web/public/template_3_characters.docx
@@ -1,6 +1,6 @@
 
 <file path=word/document.xml><?xml version="1.0" encoding="utf-8"?>
-<w:document xmlns:wpc="http://schemas.microsoft.com/office/word/2010/wordprocessingCanvas" xmlns:cx="http://schemas.microsoft.com/office/drawing/2014/chartex" xmlns:cx1="http://schemas.microsoft.com/office/drawing/2015/9/8/chartex" xmlns:cx2="http://schemas.microsoft.com/office/drawing/2015/10/21/chartex" xmlns:cx3="http://schemas.microsoft.com/office/drawing/2016/5/9/chartex" xmlns:cx4="http://schemas.microsoft.com/office/drawing/2016/5/10/chartex" xmlns:cx5="http://schemas.microsoft.com/office/drawing/2016/5/11/chartex" xmlns:cx6="http://schemas.microsoft.com/office/drawing/2016/5/12/chartex" xmlns:cx7="http://schemas.microsoft.com/office/drawing/2016/5/13/chartex" xmlns:cx8="http://schemas.microsoft.com/office/drawing/2016/5/14/chartex" xmlns:mc="http://schemas.openxmlformats.org/markup-compatibility/2006" xmlns:aink="http://schemas.microsoft.com/office/drawing/2016/ink" xmlns:am3d="http://schemas.microsoft.com/office/drawing/2017/model3d" xmlns:o="urn:schemas-microsoft-com:office:office" xmlns:oel="http://schemas.microsoft.com/office/2019/extlst" xmlns:r="http://schemas.openxmlformats.org/officeDocument/2006/relationships" xmlns:m="http://schemas.openxmlformats.org/officeDocument/2006/math" xmlns:v="urn:schemas-microsoft-com:vml" xmlns:wp14="http://schemas.microsoft.com/office/word/2010/wordprocessingDrawing" xmlns:wp="http://schemas.openxmlformats.org/drawingml/2006/wordprocessingDrawing" xmlns:w10="urn:schemas-microsoft-com:office:word" xmlns:w="http://schemas.openxmlformats.org/wordprocessingml/2006/main" xmlns:w14="http://schemas.microsoft.com/office/word/2010/wordml" xmlns:w15="http://schemas.microsoft.com/office/word/2012/wordml" xmlns:w16cex="http://schemas.microsoft.com/office/word/2018/wordml/cex" xmlns:w16cid="http://schemas.microsoft.com/office/word/2016/wordml/cid" xmlns:w16="http://schemas.microsoft.com/office/word/2018/wordml" xmlns:w16du="http://schemas.microsoft.com/office/word/2023/wordml/word16du" xmlns:w16sdtdh="http://schemas.microsoft.com/office/word/2020/wordml/sdtdatahash" xmlns:w16se="http://schemas.microsoft.com/office/word/2015/wordml/symex" xmlns:wpg="http://schemas.microsoft.com/office/word/2010/wordprocessingGroup" xmlns:wpi="http://schemas.microsoft.com/office/word/2010/wordprocessingInk" xmlns:wne="http://schemas.microsoft.com/office/word/2006/wordml" xmlns:wps="http://schemas.microsoft.com/office/word/2010/wordprocessingShape" mc:Ignorable="w14 w15 w16se w16cid w16 w16cex w16sdtdh wp14">
+<w:document xmlns:wpc="http://schemas.microsoft.com/office/word/2010/wordprocessingCanvas" xmlns:cx="http://schemas.microsoft.com/office/drawing/2014/chartex" xmlns:cx1="http://schemas.microsoft.com/office/drawing/2015/9/8/chartex" xmlns:cx2="http://schemas.microsoft.com/office/drawing/2015/10/21/chartex" xmlns:cx3="http://schemas.microsoft.com/office/drawing/2016/5/9/chartex" xmlns:cx4="http://schemas.microsoft.com/office/drawing/2016/5/10/chartex" xmlns:cx5="http://schemas.microsoft.com/office/drawing/2016/5/11/chartex" xmlns:cx6="http://schemas.microsoft.com/office/drawing/2016/5/12/chartex" xmlns:cx7="http://schemas.microsoft.com/office/drawing/2016/5/13/chartex" xmlns:cx8="http://schemas.microsoft.com/office/drawing/2016/5/14/chartex" xmlns:mc="http://schemas.openxmlformats.org/markup-compatibility/2006" xmlns:aink="http://schemas.microsoft.com/office/drawing/2016/ink" xmlns:am3d="http://schemas.microsoft.com/office/drawing/2017/model3d" xmlns:o="urn:schemas-microsoft-com:office:office" xmlns:oel="http://schemas.microsoft.com/office/2019/extlst" xmlns:r="http://schemas.openxmlformats.org/officeDocument/2006/relationships" xmlns:m="http://schemas.openxmlformats.org/officeDocument/2006/math" xmlns:v="urn:schemas-microsoft-com:vml" xmlns:wp14="http://schemas.microsoft.com/office/word/2010/wordprocessingDrawing" xmlns:wp="http://schemas.openxmlformats.org/drawingml/2006/wordprocessingDrawing" xmlns:w10="urn:schemas-microsoft-com:office:word" xmlns:w="http://schemas.openxmlformats.org/wordprocessingml/2006/main" xmlns:w14="http://schemas.microsoft.com/office/word/2010/wordml" xmlns:w15="http://schemas.microsoft.com/office/word/2012/wordml" xmlns:w16cex="http://schemas.microsoft.com/office/word/2018/wordml/cex" xmlns:w16cid="http://schemas.microsoft.com/office/word/2016/wordml/cid" xmlns:w16="http://schemas.microsoft.com/office/word/2018/wordml" xmlns:w16sdtdh="http://schemas.microsoft.com/office/word/2020/wordml/sdtdatahash" xmlns:w16se="http://schemas.microsoft.com/office/word/2015/wordml/symex" xmlns:wpg="http://schemas.microsoft.com/office/word/2010/wordprocessingGroup" xmlns:wpi="http://schemas.microsoft.com/office/word/2010/wordprocessingInk" xmlns:wne="http://schemas.microsoft.com/office/word/2006/wordml" xmlns:wps="http://schemas.microsoft.com/office/word/2010/wordprocessingShape" mc:Ignorable="w14 w15 w16se w16cid w16 w16cex w16sdtdh wp14">
   <w:body>
     <w:p>
       <w:pPr>
@@ -55,6 +55,7 @@
         </w:rPr>
         <w:t>{</w:t>
       </w:r>
+      <w:proofErr w:type="spellStart"/>
       <w:r>
         <w:rPr>
           <w:rFonts w:ascii="Arial" w:hAnsi="Arial" w:cs="Arial"/>
@@ -65,6 +66,7 @@
         </w:rPr>
         <w:t>tagLine</w:t>
       </w:r>
+      <w:proofErr w:type="spellEnd"/>
       <w:r>
         <w:rPr>
           <w:rFonts w:ascii="Arial" w:hAnsi="Arial" w:cs="Arial"/>
@@ -350,6 +352,7 @@
                 <w:szCs w:val="16"/>
               </w:rPr>
             </w:pPr>
+            <w:proofErr w:type="spellStart"/>
             <w:r>
               <w:rPr>
                 <w:rFonts w:ascii="Arial" w:hAnsi="Arial" w:cs="Arial"/>
@@ -360,6 +363,7 @@
               </w:rPr>
               <w:t>Wp</w:t>
             </w:r>
+            <w:proofErr w:type="spellEnd"/>
           </w:p>
         </w:tc>
         <w:tc>
@@ -446,6 +450,7 @@
                 <w:szCs w:val="16"/>
               </w:rPr>
             </w:pPr>
+            <w:proofErr w:type="spellStart"/>
             <w:r>
               <w:rPr>
                 <w:rFonts w:ascii="Arial" w:hAnsi="Arial" w:cs="Arial"/>
@@ -456,6 +461,7 @@
               </w:rPr>
               <w:t>Ld</w:t>
             </w:r>
+            <w:proofErr w:type="spellEnd"/>
           </w:p>
         </w:tc>
         <w:tc>
@@ -478,6 +484,7 @@
                 <w:szCs w:val="16"/>
               </w:rPr>
             </w:pPr>
+            <w:proofErr w:type="spellStart"/>
             <w:r>
               <w:rPr>
                 <w:rFonts w:ascii="Arial" w:hAnsi="Arial" w:cs="Arial"/>
@@ -488,6 +495,7 @@
               </w:rPr>
               <w:t>Kbk</w:t>
             </w:r>
+            <w:proofErr w:type="spellEnd"/>
           </w:p>
         </w:tc>
         <w:tc>
@@ -573,6 +581,7 @@
                 <w:szCs w:val="16"/>
               </w:rPr>
             </w:pPr>
+            <w:proofErr w:type="spellStart"/>
             <w:r>
               <w:rPr>
                 <w:rFonts w:ascii="Arial" w:hAnsi="Arial" w:cs="Arial"/>
@@ -583,6 +592,7 @@
               </w:rPr>
               <w:t>Cnc</w:t>
             </w:r>
+            <w:proofErr w:type="spellEnd"/>
           </w:p>
         </w:tc>
         <w:tc>
@@ -607,6 +617,7 @@
                 <w:szCs w:val="16"/>
               </w:rPr>
             </w:pPr>
+            <w:proofErr w:type="spellStart"/>
             <w:r>
               <w:rPr>
                 <w:rFonts w:ascii="Arial" w:hAnsi="Arial" w:cs="Arial"/>
@@ -617,6 +628,7 @@
               </w:rPr>
               <w:t>Spd</w:t>
             </w:r>
+            <w:proofErr w:type="spellEnd"/>
           </w:p>
         </w:tc>
         <w:tc>
@@ -854,7 +866,27 @@
                 <w:sz w:val="16"/>
                 <w:szCs w:val="16"/>
               </w:rPr>
-              <w:t>{Wp}</w:t>
+              <w:t>{</w:t>
+            </w:r>
+            <w:proofErr w:type="spellStart"/>
+            <w:r>
+              <w:rPr>
+                <w:rFonts w:ascii="Arial" w:hAnsi="Arial" w:cs="Arial"/>
+                <w:spacing w:val="-2"/>
+                <w:sz w:val="16"/>
+                <w:szCs w:val="16"/>
+              </w:rPr>
+              <w:t>Wp</w:t>
+            </w:r>
+            <w:proofErr w:type="spellEnd"/>
+            <w:r>
+              <w:rPr>
+                <w:rFonts w:ascii="Arial" w:hAnsi="Arial" w:cs="Arial"/>
+                <w:spacing w:val="-2"/>
+                <w:sz w:val="16"/>
+                <w:szCs w:val="16"/>
+              </w:rPr>
+              <w:t>}</w:t>
             </w:r>
           </w:p>
         </w:tc>
@@ -938,7 +970,27 @@
                 <w:sz w:val="16"/>
                 <w:szCs w:val="16"/>
               </w:rPr>
-              <w:t>{Ld}</w:t>
+              <w:t>{</w:t>
+            </w:r>
+            <w:proofErr w:type="spellStart"/>
+            <w:r>
+              <w:rPr>
+                <w:rFonts w:ascii="Arial" w:hAnsi="Arial" w:cs="Arial"/>
+                <w:spacing w:val="-2"/>
+                <w:sz w:val="16"/>
+                <w:szCs w:val="16"/>
+              </w:rPr>
+              <w:t>Ld</w:t>
+            </w:r>
+            <w:proofErr w:type="spellEnd"/>
+            <w:r>
+              <w:rPr>
+                <w:rFonts w:ascii="Arial" w:hAnsi="Arial" w:cs="Arial"/>
+                <w:spacing w:val="-2"/>
+                <w:sz w:val="16"/>
+                <w:szCs w:val="16"/>
+              </w:rPr>
+              <w:t>}</w:t>
             </w:r>
           </w:p>
         </w:tc>
@@ -1061,12 +1113,51 @@
                 <w:rFonts w:ascii="Arial" w:hAnsi="Arial" w:cs="Arial"/>
                 <w:b/>
                 <w:bCs/>
+                <w:color w:val="000000" w:themeColor="text1"/>
+                <w:spacing w:val="-2"/>
+                <w:sz w:val="16"/>
+                <w:szCs w:val="16"/>
+              </w:rPr>
+            </w:pPr>
+            <w:r>
+              <w:rPr>
+                <w:rFonts w:ascii="Arial" w:hAnsi="Arial" w:cs="Arial"/>
+                <w:b/>
+                <w:bCs/>
+                <w:color w:val="000000" w:themeColor="text1"/>
+                <w:spacing w:val="-2"/>
+                <w:sz w:val="16"/>
+                <w:szCs w:val="16"/>
+              </w:rPr>
+              <w:t>Boons:</w:t>
+            </w:r>
+          </w:p>
+          <w:p>
+            <w:pPr>
+              <w:spacing w:after="0" w:line="180" w:lineRule="exact"/>
+              <w:ind w:left="-85" w:right="-113"/>
+              <w:rPr>
+                <w:rFonts w:ascii="Arial" w:hAnsi="Arial" w:cs="Arial"/>
+                <w:b/>
+                <w:bCs/>
                 <w:color w:val="FF0000"/>
                 <w:spacing w:val="-2"/>
                 <w:sz w:val="16"/>
                 <w:szCs w:val="16"/>
               </w:rPr>
             </w:pPr>
+            <w:r>
+              <w:rPr>
+                <w:rFonts w:ascii="Arial" w:hAnsi="Arial" w:cs="Arial"/>
+                <w:b/>
+                <w:bCs/>
+                <w:color w:val="FF0000"/>
+                <w:spacing w:val="-2"/>
+                <w:sz w:val="16"/>
+                <w:szCs w:val="16"/>
+              </w:rPr>
+              <w:t>{HTML boons}</w:t>
+            </w:r>
           </w:p>
         </w:tc>
       </w:tr>
@@ -1430,7 +1521,7 @@
           </w:tcPr>
           <w:p>
             <w:pPr>
-              <w:spacing w:after="0" w:line="240" w:lineRule="auto"/>
+              <w:spacing w:after="0"/>
               <w:ind w:left="-85" w:right="-113"/>
               <w:jc w:val="center"/>
               <w:rPr>
@@ -1802,7 +1893,7 @@
           </w:tcPr>
           <w:p>
             <w:pPr>
-              <w:spacing w:after="0" w:line="240" w:lineRule="auto"/>
+              <w:spacing w:after="0"/>
               <w:ind w:left="-85" w:right="-113"/>
               <w:jc w:val="center"/>
               <w:rPr>
@@ -1831,7 +1922,7 @@
           </w:tcPr>
           <w:p>
             <w:pPr>
-              <w:spacing w:after="0" w:line="240" w:lineRule="auto"/>
+              <w:spacing w:after="0"/>
               <w:ind w:left="-85" w:right="-113"/>
               <w:rPr>
                 <w:rFonts w:ascii="Arial" w:hAnsi="Arial" w:cs="Arial"/>
@@ -1878,7 +1969,7 @@
                 </w:tcPr>
                 <w:p>
                   <w:pPr>
-                    <w:spacing w:after="0" w:line="240" w:lineRule="auto"/>
+                    <w:spacing w:after="0"/>
                     <w:ind w:right="-113"/>
                     <w:rPr>
                       <w:rFonts w:ascii="Arial" w:hAnsi="Arial" w:cs="Arial"/>
@@ -1906,7 +1997,7 @@
           </w:tbl>
           <w:p>
             <w:pPr>
-              <w:spacing w:after="0" w:line="240" w:lineRule="auto"/>
+              <w:spacing w:after="0"/>
               <w:ind w:left="-85" w:right="-113"/>
               <w:rPr>
                 <w:rFonts w:ascii="Arial" w:hAnsi="Arial" w:cs="Arial"/>
@@ -2179,6 +2270,7 @@
                 <w:szCs w:val="16"/>
               </w:rPr>
             </w:pPr>
+            <w:proofErr w:type="spellStart"/>
             <w:r>
               <w:rPr>
                 <w:rFonts w:ascii="Arial" w:hAnsi="Arial" w:cs="Arial"/>
@@ -2189,6 +2281,7 @@
               </w:rPr>
               <w:t>Abdmn</w:t>
             </w:r>
+            <w:proofErr w:type="spellEnd"/>
           </w:p>
         </w:tc>
         <w:tc>
@@ -2322,7 +2415,7 @@
           </w:tcPr>
           <w:p>
             <w:pPr>
-              <w:spacing w:after="0" w:line="240" w:lineRule="auto"/>
+              <w:spacing w:after="0"/>
               <w:ind w:left="-85" w:right="-113"/>
               <w:jc w:val="center"/>
               <w:rPr>
@@ -2655,7 +2748,7 @@
           </w:tcPr>
           <w:p>
             <w:pPr>
-              <w:spacing w:after="0" w:line="240" w:lineRule="auto"/>
+              <w:spacing w:after="0"/>
               <w:ind w:left="-85" w:right="-113"/>
               <w:jc w:val="center"/>
               <w:rPr>
@@ -2958,7 +3051,7 @@
           </w:tcPr>
           <w:p>
             <w:pPr>
-              <w:spacing w:after="0" w:line="240" w:lineRule="auto"/>
+              <w:spacing w:after="0"/>
               <w:ind w:left="-85" w:right="-113"/>
               <w:rPr>
                 <w:rFonts w:ascii="Arial" w:hAnsi="Arial" w:cs="Arial"/>
@@ -2992,27 +3085,39 @@
           </w:tcPr>
           <w:p>
             <w:pPr>
-              <w:spacing w:before="20" w:after="80" w:line="140" w:lineRule="exact"/>
-              <w:ind w:left="-113" w:right="-113"/>
-              <w:jc w:val="center"/>
-              <w:rPr>
-                <w:rFonts w:ascii="Arial" w:hAnsi="Arial" w:cs="Arial"/>
-                <w:b/>
-                <w:spacing w:val="-2"/>
-                <w:sz w:val="16"/>
-                <w:szCs w:val="16"/>
-              </w:rPr>
-            </w:pPr>
-            <w:r>
-              <w:rPr>
-                <w:rFonts w:ascii="Arial" w:hAnsi="Arial" w:cs="Arial"/>
-                <w:b/>
-                <w:spacing w:val="-2"/>
-                <w:sz w:val="16"/>
-                <w:szCs w:val="16"/>
-              </w:rPr>
-              <w:t>Injury Lvl</w:t>
-            </w:r>
+              <w:spacing w:before="20" w:line="140" w:lineRule="exact"/>
+              <w:ind w:left="-113" w:right="-113"/>
+              <w:jc w:val="center"/>
+              <w:rPr>
+                <w:rFonts w:ascii="Arial" w:hAnsi="Arial" w:cs="Arial"/>
+                <w:b/>
+                <w:spacing w:val="-2"/>
+                <w:sz w:val="16"/>
+                <w:szCs w:val="16"/>
+              </w:rPr>
+            </w:pPr>
+            <w:r>
+              <w:rPr>
+                <w:rFonts w:ascii="Arial" w:hAnsi="Arial" w:cs="Arial"/>
+                <w:b/>
+                <w:spacing w:val="-2"/>
+                <w:sz w:val="16"/>
+                <w:szCs w:val="16"/>
+              </w:rPr>
+              <w:t xml:space="preserve">Injury </w:t>
+            </w:r>
+            <w:proofErr w:type="spellStart"/>
+            <w:r>
+              <w:rPr>
+                <w:rFonts w:ascii="Arial" w:hAnsi="Arial" w:cs="Arial"/>
+                <w:b/>
+                <w:spacing w:val="-2"/>
+                <w:sz w:val="16"/>
+                <w:szCs w:val="16"/>
+              </w:rPr>
+              <w:t>Lvl</w:t>
+            </w:r>
+            <w:proofErr w:type="spellEnd"/>
           </w:p>
         </w:tc>
         <w:tc>
@@ -3197,7 +3302,7 @@
           </w:tcPr>
           <w:p>
             <w:pPr>
-              <w:spacing w:after="0" w:line="240" w:lineRule="auto"/>
+              <w:spacing w:after="0"/>
               <w:ind w:left="-85" w:right="-113"/>
               <w:rPr>
                 <w:rFonts w:ascii="Arial" w:hAnsi="Arial" w:cs="Arial"/>
@@ -3335,6 +3440,7 @@
                 <w:szCs w:val="12"/>
               </w:rPr>
             </w:pPr>
+            <w:proofErr w:type="spellStart"/>
             <w:r>
               <w:rPr>
                 <w:rFonts w:ascii="Arial" w:hAnsi="Arial" w:cs="Arial"/>
@@ -3345,6 +3451,7 @@
               </w:rPr>
               <w:t>Rng</w:t>
             </w:r>
+            <w:proofErr w:type="spellEnd"/>
           </w:p>
         </w:tc>
         <w:tc>
@@ -3405,6 +3512,7 @@
                 <w:szCs w:val="12"/>
               </w:rPr>
             </w:pPr>
+            <w:proofErr w:type="spellStart"/>
             <w:r>
               <w:rPr>
                 <w:rFonts w:ascii="Arial" w:hAnsi="Arial" w:cs="Arial"/>
@@ -3415,6 +3523,7 @@
               </w:rPr>
               <w:t>Acc</w:t>
             </w:r>
+            <w:proofErr w:type="spellEnd"/>
           </w:p>
         </w:tc>
         <w:tc>
@@ -3520,6 +3629,7 @@
                 <w:szCs w:val="12"/>
               </w:rPr>
             </w:pPr>
+            <w:proofErr w:type="spellStart"/>
             <w:r>
               <w:rPr>
                 <w:rFonts w:ascii="Arial" w:hAnsi="Arial" w:cs="Arial"/>
@@ -3530,6 +3640,7 @@
               </w:rPr>
               <w:t>Rld</w:t>
             </w:r>
+            <w:proofErr w:type="spellEnd"/>
           </w:p>
         </w:tc>
         <w:tc>
@@ -3598,8 +3709,20 @@
                 <w:sz w:val="12"/>
                 <w:szCs w:val="12"/>
               </w:rPr>
-              <w:t># Rld</w:t>
-            </w:r>
+              <w:t xml:space="preserve"># </w:t>
+            </w:r>
+            <w:proofErr w:type="spellStart"/>
+            <w:r>
+              <w:rPr>
+                <w:rFonts w:ascii="Arial" w:hAnsi="Arial" w:cs="Arial"/>
+                <w:b/>
+                <w:spacing w:val="-2"/>
+                <w:sz w:val="12"/>
+                <w:szCs w:val="12"/>
+              </w:rPr>
+              <w:t>Rld</w:t>
+            </w:r>
+            <w:proofErr w:type="spellEnd"/>
           </w:p>
         </w:tc>
         <w:tc>
@@ -3650,7 +3773,7 @@
           </w:tcPr>
           <w:p>
             <w:pPr>
-              <w:spacing w:after="0" w:line="240" w:lineRule="auto"/>
+              <w:spacing w:after="0"/>
               <w:ind w:left="-85" w:right="-113"/>
               <w:jc w:val="center"/>
               <w:rPr>
@@ -3722,7 +3845,7 @@
           </w:tcPr>
           <w:p>
             <w:pPr>
-              <w:spacing w:after="0" w:line="240" w:lineRule="auto"/>
+              <w:spacing w:after="0"/>
               <w:ind w:left="-85" w:right="-113"/>
               <w:jc w:val="center"/>
               <w:rPr>
@@ -3768,7 +3891,7 @@
           </w:tcPr>
           <w:p>
             <w:pPr>
-              <w:spacing w:after="0" w:line="240" w:lineRule="auto"/>
+              <w:spacing w:after="0"/>
               <w:ind w:left="-85" w:right="-113"/>
               <w:jc w:val="center"/>
               <w:rPr>
@@ -3792,7 +3915,7 @@
           </w:tcPr>
           <w:p>
             <w:pPr>
-              <w:spacing w:after="0" w:line="240" w:lineRule="auto"/>
+              <w:spacing w:after="0"/>
               <w:ind w:left="-85" w:right="-113"/>
               <w:jc w:val="center"/>
               <w:rPr>
@@ -3815,7 +3938,7 @@
           </w:tcPr>
           <w:p>
             <w:pPr>
-              <w:spacing w:after="0" w:line="240" w:lineRule="auto"/>
+              <w:spacing w:after="0"/>
               <w:ind w:left="-85" w:right="-113"/>
               <w:jc w:val="center"/>
               <w:rPr>
@@ -3841,7 +3964,7 @@
           </w:tcPr>
           <w:p>
             <w:pPr>
-              <w:spacing w:after="0" w:line="240" w:lineRule="auto"/>
+              <w:spacing w:after="0"/>
               <w:ind w:left="-85" w:right="-113"/>
               <w:jc w:val="center"/>
               <w:rPr>
@@ -3866,7 +3989,7 @@
           </w:tcPr>
           <w:p>
             <w:pPr>
-              <w:spacing w:after="0" w:line="240" w:lineRule="auto"/>
+              <w:spacing w:after="0"/>
               <w:ind w:left="-85" w:right="-113"/>
               <w:jc w:val="center"/>
               <w:rPr>
@@ -3889,7 +4012,7 @@
           </w:tcPr>
           <w:p>
             <w:pPr>
-              <w:spacing w:after="0" w:line="240" w:lineRule="auto"/>
+              <w:spacing w:after="0"/>
               <w:ind w:left="-85" w:right="-113"/>
               <w:jc w:val="center"/>
               <w:rPr>
@@ -3912,7 +4035,7 @@
           </w:tcPr>
           <w:p>
             <w:pPr>
-              <w:spacing w:after="0" w:line="240" w:lineRule="auto"/>
+              <w:spacing w:after="0"/>
               <w:ind w:left="-85" w:right="-113"/>
               <w:jc w:val="center"/>
               <w:rPr>
@@ -3946,7 +4069,7 @@
           </w:tcPr>
           <w:p>
             <w:pPr>
-              <w:spacing w:after="0" w:line="240" w:lineRule="auto"/>
+              <w:spacing w:after="0"/>
               <w:ind w:left="-85" w:right="-113"/>
               <w:jc w:val="center"/>
               <w:rPr>
@@ -3970,7 +4093,7 @@
           </w:tcPr>
           <w:p>
             <w:pPr>
-              <w:spacing w:after="0" w:line="240" w:lineRule="auto"/>
+              <w:spacing w:after="0"/>
               <w:ind w:right="-113"/>
               <w:rPr>
                 <w:rFonts w:ascii="Arial" w:hAnsi="Arial" w:cs="Arial"/>
@@ -4026,7 +4149,7 @@
           </w:tcPr>
           <w:p>
             <w:pPr>
-              <w:spacing w:after="0" w:line="240" w:lineRule="auto"/>
+              <w:spacing w:after="0"/>
               <w:ind w:left="-85" w:right="-113"/>
               <w:jc w:val="center"/>
               <w:rPr>
@@ -4082,7 +4205,7 @@
           </w:tcPr>
           <w:p>
             <w:pPr>
-              <w:spacing w:after="0" w:line="240" w:lineRule="auto"/>
+              <w:spacing w:after="0"/>
               <w:ind w:left="-85" w:right="-113"/>
               <w:jc w:val="center"/>
               <w:rPr>
@@ -4122,7 +4245,7 @@
           </w:tcPr>
           <w:p>
             <w:pPr>
-              <w:spacing w:after="0" w:line="240" w:lineRule="auto"/>
+              <w:spacing w:after="0"/>
               <w:ind w:left="-85" w:right="-113"/>
               <w:jc w:val="center"/>
               <w:rPr>
@@ -4143,7 +4266,7 @@
           </w:tcPr>
           <w:p>
             <w:pPr>
-              <w:spacing w:after="0" w:line="240" w:lineRule="auto"/>
+              <w:spacing w:after="0"/>
               <w:ind w:left="-85" w:right="-113"/>
               <w:jc w:val="center"/>
               <w:rPr>
@@ -4163,7 +4286,7 @@
           </w:tcPr>
           <w:p>
             <w:pPr>
-              <w:spacing w:after="0" w:line="240" w:lineRule="auto"/>
+              <w:spacing w:after="0"/>
               <w:ind w:left="-85" w:right="-113"/>
               <w:jc w:val="center"/>
               <w:rPr>
@@ -4189,7 +4312,7 @@
           </w:tcPr>
           <w:p>
             <w:pPr>
-              <w:spacing w:after="0" w:line="240" w:lineRule="auto"/>
+              <w:spacing w:after="0"/>
               <w:ind w:left="-85" w:right="-113"/>
               <w:jc w:val="center"/>
               <w:rPr>
@@ -4214,7 +4337,7 @@
           </w:tcPr>
           <w:p>
             <w:pPr>
-              <w:spacing w:after="0" w:line="240" w:lineRule="auto"/>
+              <w:spacing w:after="0"/>
               <w:ind w:left="-85" w:right="-113"/>
               <w:rPr>
                 <w:rFonts w:ascii="Arial" w:hAnsi="Arial" w:cs="Arial"/>
@@ -4233,7 +4356,7 @@
           </w:tcPr>
           <w:p>
             <w:pPr>
-              <w:spacing w:after="0" w:line="240" w:lineRule="auto"/>
+              <w:spacing w:after="0"/>
               <w:ind w:left="-85" w:right="-113"/>
               <w:jc w:val="center"/>
               <w:rPr>
@@ -4253,7 +4376,7 @@
           </w:tcPr>
           <w:p>
             <w:pPr>
-              <w:spacing w:after="0" w:line="240" w:lineRule="auto"/>
+              <w:spacing w:after="0"/>
               <w:ind w:left="-85" w:right="-113"/>
               <w:jc w:val="center"/>
               <w:rPr>
@@ -4278,7 +4401,7 @@
           </w:tcPr>
           <w:p>
             <w:pPr>
-              <w:spacing w:after="0" w:line="240" w:lineRule="auto"/>
+              <w:spacing w:after="0"/>
               <w:ind w:left="-85" w:right="-113"/>
               <w:jc w:val="center"/>
               <w:rPr>
@@ -4302,7 +4425,7 @@
           </w:tcPr>
           <w:p>
             <w:pPr>
-              <w:spacing w:after="0" w:line="240" w:lineRule="auto"/>
+              <w:spacing w:after="0"/>
               <w:ind w:left="-85" w:right="-113"/>
               <w:rPr>
                 <w:rFonts w:ascii="Arial" w:hAnsi="Arial" w:cs="Arial"/>
@@ -4358,7 +4481,7 @@
           </w:tcPr>
           <w:p>
             <w:pPr>
-              <w:spacing w:after="0" w:line="240" w:lineRule="auto"/>
+              <w:spacing w:after="0"/>
               <w:ind w:left="-85" w:right="-113"/>
               <w:jc w:val="center"/>
               <w:rPr>
@@ -4445,6 +4568,7 @@
                 <w:szCs w:val="12"/>
               </w:rPr>
             </w:pPr>
+            <w:proofErr w:type="spellStart"/>
             <w:r>
               <w:rPr>
                 <w:rFonts w:ascii="Arial" w:hAnsi="Arial" w:cs="Arial"/>
@@ -4455,6 +4579,7 @@
               </w:rPr>
               <w:t>Rch</w:t>
             </w:r>
+            <w:proofErr w:type="spellEnd"/>
           </w:p>
         </w:tc>
         <w:tc>
@@ -4612,7 +4737,7 @@
           </w:tcPr>
           <w:p>
             <w:pPr>
-              <w:spacing w:after="0" w:line="240" w:lineRule="auto"/>
+              <w:spacing w:after="0"/>
               <w:ind w:left="-85" w:right="-113"/>
               <w:jc w:val="center"/>
               <w:rPr>
@@ -4693,7 +4818,7 @@
           </w:tcPr>
           <w:p>
             <w:pPr>
-              <w:spacing w:after="0" w:line="240" w:lineRule="auto"/>
+              <w:spacing w:after="0"/>
               <w:ind w:left="-85" w:right="-113"/>
               <w:jc w:val="center"/>
               <w:rPr>
@@ -4714,7 +4839,7 @@
           </w:tcPr>
           <w:p>
             <w:pPr>
-              <w:spacing w:after="0" w:line="240" w:lineRule="auto"/>
+              <w:spacing w:after="0"/>
               <w:ind w:left="-85" w:right="-113"/>
               <w:jc w:val="center"/>
               <w:rPr>
@@ -4762,7 +4887,7 @@
           </w:tcPr>
           <w:p>
             <w:pPr>
-              <w:spacing w:after="0" w:line="240" w:lineRule="auto"/>
+              <w:spacing w:after="0"/>
               <w:ind w:left="-85" w:right="-113"/>
               <w:rPr>
                 <w:rFonts w:ascii="Arial" w:hAnsi="Arial" w:cs="Arial"/>
@@ -4784,7 +4909,7 @@
           </w:tcPr>
           <w:p>
             <w:pPr>
-              <w:spacing w:after="0" w:line="240" w:lineRule="auto"/>
+              <w:spacing w:after="0"/>
               <w:ind w:left="-85" w:right="-113"/>
               <w:rPr>
                 <w:rFonts w:ascii="Arial" w:hAnsi="Arial" w:cs="Arial"/>
@@ -4863,7 +4988,7 @@
           </w:tcPr>
           <w:p>
             <w:pPr>
-              <w:spacing w:after="0" w:line="240" w:lineRule="auto"/>
+              <w:spacing w:after="0"/>
               <w:ind w:left="-85" w:right="-113"/>
               <w:jc w:val="center"/>
               <w:rPr>
@@ -4884,7 +5009,7 @@
           </w:tcPr>
           <w:p>
             <w:pPr>
-              <w:spacing w:after="0" w:line="240" w:lineRule="auto"/>
+              <w:spacing w:after="0"/>
               <w:ind w:left="-85" w:right="-113"/>
               <w:jc w:val="center"/>
               <w:rPr>
@@ -4932,7 +5057,7 @@
           </w:tcPr>
           <w:p>
             <w:pPr>
-              <w:spacing w:after="0" w:line="240" w:lineRule="auto"/>
+              <w:spacing w:after="0"/>
               <w:ind w:left="-85" w:right="-113"/>
               <w:rPr>
                 <w:rFonts w:ascii="Arial" w:hAnsi="Arial" w:cs="Arial"/>
@@ -4954,7 +5079,7 @@
           </w:tcPr>
           <w:p>
             <w:pPr>
-              <w:spacing w:after="0" w:line="240" w:lineRule="auto"/>
+              <w:spacing w:after="0"/>
               <w:ind w:left="-85" w:right="-113"/>
               <w:rPr>
                 <w:rFonts w:ascii="Arial" w:hAnsi="Arial" w:cs="Arial"/>
@@ -5030,6 +5155,7 @@
         </w:rPr>
         <w:t xml:space="preserve"> (</w:t>
       </w:r>
+      <w:proofErr w:type="spellStart"/>
       <w:r>
         <w:rPr>
           <w:rFonts w:ascii="Arial" w:hAnsi="Arial" w:cs="Arial"/>
@@ -5050,6 +5176,7 @@
         </w:rPr>
         <w:t>rchtype</w:t>
       </w:r>
+      <w:proofErr w:type="spellEnd"/>
       <w:r>
         <w:rPr>
           <w:rFonts w:ascii="Arial" w:hAnsi="Arial" w:cs="Arial"/>
@@ -5345,6 +5472,7 @@
                 <w:szCs w:val="16"/>
               </w:rPr>
             </w:pPr>
+            <w:proofErr w:type="spellStart"/>
             <w:r>
               <w:rPr>
                 <w:rFonts w:ascii="Arial" w:hAnsi="Arial" w:cs="Arial"/>
@@ -5355,6 +5483,7 @@
               </w:rPr>
               <w:t>Wp</w:t>
             </w:r>
+            <w:proofErr w:type="spellEnd"/>
           </w:p>
         </w:tc>
         <w:tc>
@@ -5441,6 +5570,7 @@
                 <w:szCs w:val="16"/>
               </w:rPr>
             </w:pPr>
+            <w:proofErr w:type="spellStart"/>
             <w:r>
               <w:rPr>
                 <w:rFonts w:ascii="Arial" w:hAnsi="Arial" w:cs="Arial"/>
@@ -5451,6 +5581,7 @@
               </w:rPr>
               <w:t>Ld</w:t>
             </w:r>
+            <w:proofErr w:type="spellEnd"/>
           </w:p>
         </w:tc>
         <w:tc>
@@ -5473,6 +5604,7 @@
                 <w:szCs w:val="16"/>
               </w:rPr>
             </w:pPr>
+            <w:proofErr w:type="spellStart"/>
             <w:r>
               <w:rPr>
                 <w:rFonts w:ascii="Arial" w:hAnsi="Arial" w:cs="Arial"/>
@@ -5483,6 +5615,7 @@
               </w:rPr>
               <w:t>Kbk</w:t>
             </w:r>
+            <w:proofErr w:type="spellEnd"/>
           </w:p>
         </w:tc>
         <w:tc>
@@ -5568,6 +5701,7 @@
                 <w:szCs w:val="16"/>
               </w:rPr>
             </w:pPr>
+            <w:proofErr w:type="spellStart"/>
             <w:r>
               <w:rPr>
                 <w:rFonts w:ascii="Arial" w:hAnsi="Arial" w:cs="Arial"/>
@@ -5578,6 +5712,7 @@
               </w:rPr>
               <w:t>Cnc</w:t>
             </w:r>
+            <w:proofErr w:type="spellEnd"/>
           </w:p>
         </w:tc>
         <w:tc>
@@ -5602,6 +5737,7 @@
                 <w:szCs w:val="16"/>
               </w:rPr>
             </w:pPr>
+            <w:proofErr w:type="spellStart"/>
             <w:r>
               <w:rPr>
                 <w:rFonts w:ascii="Arial" w:hAnsi="Arial" w:cs="Arial"/>
@@ -5612,6 +5748,7 @@
               </w:rPr>
               <w:t>Spd</w:t>
             </w:r>
+            <w:proofErr w:type="spellEnd"/>
           </w:p>
         </w:tc>
         <w:tc>
@@ -6344,7 +6481,7 @@
           </w:tcPr>
           <w:p>
             <w:pPr>
-              <w:spacing w:after="0" w:line="240" w:lineRule="auto"/>
+              <w:spacing w:after="0"/>
               <w:ind w:left="-85" w:right="-113"/>
               <w:jc w:val="center"/>
               <w:rPr>
@@ -6716,7 +6853,7 @@
           </w:tcPr>
           <w:p>
             <w:pPr>
-              <w:spacing w:after="0" w:line="240" w:lineRule="auto"/>
+              <w:spacing w:after="0"/>
               <w:ind w:left="-85" w:right="-113"/>
               <w:jc w:val="center"/>
               <w:rPr>
@@ -6745,7 +6882,7 @@
           </w:tcPr>
           <w:p>
             <w:pPr>
-              <w:spacing w:after="0" w:line="240" w:lineRule="auto"/>
+              <w:spacing w:after="0"/>
               <w:ind w:left="-85" w:right="-113"/>
               <w:rPr>
                 <w:rFonts w:ascii="Arial" w:hAnsi="Arial" w:cs="Arial"/>
@@ -7070,6 +7207,7 @@
                 <w:szCs w:val="16"/>
               </w:rPr>
             </w:pPr>
+            <w:proofErr w:type="spellStart"/>
             <w:r>
               <w:rPr>
                 <w:rFonts w:ascii="Arial" w:hAnsi="Arial" w:cs="Arial"/>
@@ -7080,6 +7218,7 @@
               </w:rPr>
               <w:t>Abdmn</w:t>
             </w:r>
+            <w:proofErr w:type="spellEnd"/>
           </w:p>
         </w:tc>
         <w:tc>
@@ -7213,7 +7352,7 @@
           </w:tcPr>
           <w:p>
             <w:pPr>
-              <w:spacing w:after="0" w:line="240" w:lineRule="auto"/>
+              <w:spacing w:after="0"/>
               <w:ind w:left="-85" w:right="-113"/>
               <w:jc w:val="center"/>
               <w:rPr>
@@ -7546,7 +7685,7 @@
           </w:tcPr>
           <w:p>
             <w:pPr>
-              <w:spacing w:after="0" w:line="240" w:lineRule="auto"/>
+              <w:spacing w:after="0"/>
               <w:ind w:left="-85" w:right="-113"/>
               <w:jc w:val="center"/>
               <w:rPr>
@@ -7849,7 +7988,7 @@
           </w:tcPr>
           <w:p>
             <w:pPr>
-              <w:spacing w:after="0" w:line="240" w:lineRule="auto"/>
+              <w:spacing w:after="0"/>
               <w:ind w:left="-85" w:right="-113"/>
               <w:rPr>
                 <w:rFonts w:ascii="Arial" w:hAnsi="Arial" w:cs="Arial"/>
@@ -7883,27 +8022,39 @@
           </w:tcPr>
           <w:p>
             <w:pPr>
-              <w:spacing w:before="20" w:after="80" w:line="140" w:lineRule="exact"/>
-              <w:ind w:left="-113" w:right="-113"/>
-              <w:jc w:val="center"/>
-              <w:rPr>
-                <w:rFonts w:ascii="Arial" w:hAnsi="Arial" w:cs="Arial"/>
-                <w:b/>
-                <w:spacing w:val="-2"/>
-                <w:sz w:val="16"/>
-                <w:szCs w:val="16"/>
-              </w:rPr>
-            </w:pPr>
-            <w:r>
-              <w:rPr>
-                <w:rFonts w:ascii="Arial" w:hAnsi="Arial" w:cs="Arial"/>
-                <w:b/>
-                <w:spacing w:val="-2"/>
-                <w:sz w:val="16"/>
-                <w:szCs w:val="16"/>
-              </w:rPr>
-              <w:t>Injury Lvl</w:t>
-            </w:r>
+              <w:spacing w:before="20" w:line="140" w:lineRule="exact"/>
+              <w:ind w:left="-113" w:right="-113"/>
+              <w:jc w:val="center"/>
+              <w:rPr>
+                <w:rFonts w:ascii="Arial" w:hAnsi="Arial" w:cs="Arial"/>
+                <w:b/>
+                <w:spacing w:val="-2"/>
+                <w:sz w:val="16"/>
+                <w:szCs w:val="16"/>
+              </w:rPr>
+            </w:pPr>
+            <w:r>
+              <w:rPr>
+                <w:rFonts w:ascii="Arial" w:hAnsi="Arial" w:cs="Arial"/>
+                <w:b/>
+                <w:spacing w:val="-2"/>
+                <w:sz w:val="16"/>
+                <w:szCs w:val="16"/>
+              </w:rPr>
+              <w:t xml:space="preserve">Injury </w:t>
+            </w:r>
+            <w:proofErr w:type="spellStart"/>
+            <w:r>
+              <w:rPr>
+                <w:rFonts w:ascii="Arial" w:hAnsi="Arial" w:cs="Arial"/>
+                <w:b/>
+                <w:spacing w:val="-2"/>
+                <w:sz w:val="16"/>
+                <w:szCs w:val="16"/>
+              </w:rPr>
+              <w:t>Lvl</w:t>
+            </w:r>
+            <w:proofErr w:type="spellEnd"/>
           </w:p>
         </w:tc>
         <w:tc>
@@ -8088,7 +8239,7 @@
           </w:tcPr>
           <w:p>
             <w:pPr>
-              <w:spacing w:after="0" w:line="240" w:lineRule="auto"/>
+              <w:spacing w:after="0"/>
               <w:ind w:left="-85" w:right="-113"/>
               <w:rPr>
                 <w:rFonts w:ascii="Arial" w:hAnsi="Arial" w:cs="Arial"/>
@@ -8226,6 +8377,7 @@
                 <w:szCs w:val="12"/>
               </w:rPr>
             </w:pPr>
+            <w:proofErr w:type="spellStart"/>
             <w:r>
               <w:rPr>
                 <w:rFonts w:ascii="Arial" w:hAnsi="Arial" w:cs="Arial"/>
@@ -8236,6 +8388,7 @@
               </w:rPr>
               <w:t>Rng</w:t>
             </w:r>
+            <w:proofErr w:type="spellEnd"/>
           </w:p>
         </w:tc>
         <w:tc>
@@ -8296,6 +8449,7 @@
                 <w:szCs w:val="12"/>
               </w:rPr>
             </w:pPr>
+            <w:proofErr w:type="spellStart"/>
             <w:r>
               <w:rPr>
                 <w:rFonts w:ascii="Arial" w:hAnsi="Arial" w:cs="Arial"/>
@@ -8306,6 +8460,7 @@
               </w:rPr>
               <w:t>Acc</w:t>
             </w:r>
+            <w:proofErr w:type="spellEnd"/>
           </w:p>
         </w:tc>
         <w:tc>
@@ -8411,6 +8566,7 @@
                 <w:szCs w:val="12"/>
               </w:rPr>
             </w:pPr>
+            <w:proofErr w:type="spellStart"/>
             <w:r>
               <w:rPr>
                 <w:rFonts w:ascii="Arial" w:hAnsi="Arial" w:cs="Arial"/>
@@ -8421,6 +8577,7 @@
               </w:rPr>
               <w:t>Rld</w:t>
             </w:r>
+            <w:proofErr w:type="spellEnd"/>
           </w:p>
         </w:tc>
         <w:tc>
@@ -8489,8 +8646,20 @@
                 <w:sz w:val="12"/>
                 <w:szCs w:val="12"/>
               </w:rPr>
-              <w:t># Rld</w:t>
-            </w:r>
+              <w:t xml:space="preserve"># </w:t>
+            </w:r>
+            <w:proofErr w:type="spellStart"/>
+            <w:r>
+              <w:rPr>
+                <w:rFonts w:ascii="Arial" w:hAnsi="Arial" w:cs="Arial"/>
+                <w:b/>
+                <w:spacing w:val="-2"/>
+                <w:sz w:val="12"/>
+                <w:szCs w:val="12"/>
+              </w:rPr>
+              <w:t>Rld</w:t>
+            </w:r>
+            <w:proofErr w:type="spellEnd"/>
           </w:p>
         </w:tc>
         <w:tc>
@@ -8541,7 +8710,7 @@
           </w:tcPr>
           <w:p>
             <w:pPr>
-              <w:spacing w:after="0" w:line="240" w:lineRule="auto"/>
+              <w:spacing w:after="0"/>
               <w:ind w:left="-85" w:right="-113"/>
               <w:jc w:val="center"/>
               <w:rPr>
@@ -8613,7 +8782,7 @@
           </w:tcPr>
           <w:p>
             <w:pPr>
-              <w:spacing w:after="0" w:line="240" w:lineRule="auto"/>
+              <w:spacing w:after="0"/>
               <w:ind w:left="-85" w:right="-113"/>
               <w:jc w:val="center"/>
               <w:rPr>
@@ -8659,7 +8828,7 @@
           </w:tcPr>
           <w:p>
             <w:pPr>
-              <w:spacing w:after="0" w:line="240" w:lineRule="auto"/>
+              <w:spacing w:after="0"/>
               <w:ind w:left="-85" w:right="-113"/>
               <w:jc w:val="center"/>
               <w:rPr>
@@ -8683,7 +8852,7 @@
           </w:tcPr>
           <w:p>
             <w:pPr>
-              <w:spacing w:after="0" w:line="240" w:lineRule="auto"/>
+              <w:spacing w:after="0"/>
               <w:ind w:left="-85" w:right="-113"/>
               <w:jc w:val="center"/>
               <w:rPr>
@@ -8706,7 +8875,7 @@
           </w:tcPr>
           <w:p>
             <w:pPr>
-              <w:spacing w:after="0" w:line="240" w:lineRule="auto"/>
+              <w:spacing w:after="0"/>
               <w:ind w:left="-85" w:right="-113"/>
               <w:jc w:val="center"/>
               <w:rPr>
@@ -8732,7 +8901,7 @@
           </w:tcPr>
           <w:p>
             <w:pPr>
-              <w:spacing w:after="0" w:line="240" w:lineRule="auto"/>
+              <w:spacing w:after="0"/>
               <w:ind w:left="-85" w:right="-113"/>
               <w:jc w:val="center"/>
               <w:rPr>
@@ -8757,7 +8926,7 @@
           </w:tcPr>
           <w:p>
             <w:pPr>
-              <w:spacing w:after="0" w:line="240" w:lineRule="auto"/>
+              <w:spacing w:after="0"/>
               <w:ind w:left="-85" w:right="-113"/>
               <w:jc w:val="center"/>
               <w:rPr>
@@ -8780,7 +8949,7 @@
           </w:tcPr>
           <w:p>
             <w:pPr>
-              <w:spacing w:after="0" w:line="240" w:lineRule="auto"/>
+              <w:spacing w:after="0"/>
               <w:ind w:left="-85" w:right="-113"/>
               <w:jc w:val="center"/>
               <w:rPr>
@@ -8803,7 +8972,7 @@
           </w:tcPr>
           <w:p>
             <w:pPr>
-              <w:spacing w:after="0" w:line="240" w:lineRule="auto"/>
+              <w:spacing w:after="0"/>
               <w:ind w:left="-85" w:right="-113"/>
               <w:jc w:val="center"/>
               <w:rPr>
@@ -8837,7 +9006,7 @@
           </w:tcPr>
           <w:p>
             <w:pPr>
-              <w:spacing w:after="0" w:line="240" w:lineRule="auto"/>
+              <w:spacing w:after="0"/>
               <w:ind w:left="-85" w:right="-113"/>
               <w:jc w:val="center"/>
               <w:rPr>
@@ -8861,7 +9030,7 @@
           </w:tcPr>
           <w:p>
             <w:pPr>
-              <w:spacing w:after="0" w:line="240" w:lineRule="auto"/>
+              <w:spacing w:after="0"/>
               <w:ind w:right="-113"/>
               <w:rPr>
                 <w:rFonts w:ascii="Arial" w:hAnsi="Arial" w:cs="Arial"/>
@@ -8917,7 +9086,7 @@
           </w:tcPr>
           <w:p>
             <w:pPr>
-              <w:spacing w:after="0" w:line="240" w:lineRule="auto"/>
+              <w:spacing w:after="0"/>
               <w:ind w:left="-85" w:right="-113"/>
               <w:jc w:val="center"/>
               <w:rPr>
@@ -8973,7 +9142,7 @@
           </w:tcPr>
           <w:p>
             <w:pPr>
-              <w:spacing w:after="0" w:line="240" w:lineRule="auto"/>
+              <w:spacing w:after="0"/>
               <w:ind w:left="-85" w:right="-113"/>
               <w:jc w:val="center"/>
               <w:rPr>
@@ -9013,7 +9182,7 @@
           </w:tcPr>
           <w:p>
             <w:pPr>
-              <w:spacing w:after="0" w:line="240" w:lineRule="auto"/>
+              <w:spacing w:after="0"/>
               <w:ind w:left="-85" w:right="-113"/>
               <w:jc w:val="center"/>
               <w:rPr>
@@ -9034,7 +9203,7 @@
           </w:tcPr>
           <w:p>
             <w:pPr>
-              <w:spacing w:after="0" w:line="240" w:lineRule="auto"/>
+              <w:spacing w:after="0"/>
               <w:ind w:left="-85" w:right="-113"/>
               <w:jc w:val="center"/>
               <w:rPr>
@@ -9054,7 +9223,7 @@
           </w:tcPr>
           <w:p>
             <w:pPr>
-              <w:spacing w:after="0" w:line="240" w:lineRule="auto"/>
+              <w:spacing w:after="0"/>
               <w:ind w:left="-85" w:right="-113"/>
               <w:jc w:val="center"/>
               <w:rPr>
@@ -9080,7 +9249,7 @@
           </w:tcPr>
           <w:p>
             <w:pPr>
-              <w:spacing w:after="0" w:line="240" w:lineRule="auto"/>
+              <w:spacing w:after="0"/>
               <w:ind w:left="-85" w:right="-113"/>
               <w:jc w:val="center"/>
               <w:rPr>
@@ -9105,7 +9274,7 @@
           </w:tcPr>
           <w:p>
             <w:pPr>
-              <w:spacing w:after="0" w:line="240" w:lineRule="auto"/>
+              <w:spacing w:after="0"/>
               <w:ind w:left="-85" w:right="-113"/>
               <w:rPr>
                 <w:rFonts w:ascii="Arial" w:hAnsi="Arial" w:cs="Arial"/>
@@ -9124,7 +9293,7 @@
           </w:tcPr>
           <w:p>
             <w:pPr>
-              <w:spacing w:after="0" w:line="240" w:lineRule="auto"/>
+              <w:spacing w:after="0"/>
               <w:ind w:left="-85" w:right="-113"/>
               <w:jc w:val="center"/>
               <w:rPr>
@@ -9144,7 +9313,7 @@
           </w:tcPr>
           <w:p>
             <w:pPr>
-              <w:spacing w:after="0" w:line="240" w:lineRule="auto"/>
+              <w:spacing w:after="0"/>
               <w:ind w:left="-85" w:right="-113"/>
               <w:jc w:val="center"/>
               <w:rPr>
@@ -9169,7 +9338,7 @@
           </w:tcPr>
           <w:p>
             <w:pPr>
-              <w:spacing w:after="0" w:line="240" w:lineRule="auto"/>
+              <w:spacing w:after="0"/>
               <w:ind w:left="-85" w:right="-113"/>
               <w:jc w:val="center"/>
               <w:rPr>
@@ -9193,7 +9362,7 @@
           </w:tcPr>
           <w:p>
             <w:pPr>
-              <w:spacing w:after="0" w:line="240" w:lineRule="auto"/>
+              <w:spacing w:after="0"/>
               <w:ind w:left="-85" w:right="-113"/>
               <w:rPr>
                 <w:rFonts w:ascii="Arial" w:hAnsi="Arial" w:cs="Arial"/>
@@ -9249,7 +9418,7 @@
           </w:tcPr>
           <w:p>
             <w:pPr>
-              <w:spacing w:after="0" w:line="240" w:lineRule="auto"/>
+              <w:spacing w:after="0"/>
               <w:ind w:left="-85" w:right="-113"/>
               <w:jc w:val="center"/>
               <w:rPr>
@@ -9336,6 +9505,7 @@
                 <w:szCs w:val="12"/>
               </w:rPr>
             </w:pPr>
+            <w:proofErr w:type="spellStart"/>
             <w:r>
               <w:rPr>
                 <w:rFonts w:ascii="Arial" w:hAnsi="Arial" w:cs="Arial"/>
@@ -9346,6 +9516,7 @@
               </w:rPr>
               <w:t>Rch</w:t>
             </w:r>
+            <w:proofErr w:type="spellEnd"/>
           </w:p>
         </w:tc>
         <w:tc>
@@ -9503,7 +9674,7 @@
           </w:tcPr>
           <w:p>
             <w:pPr>
-              <w:spacing w:after="0" w:line="240" w:lineRule="auto"/>
+              <w:spacing w:after="0"/>
               <w:ind w:left="-85" w:right="-113"/>
               <w:jc w:val="center"/>
               <w:rPr>
@@ -9584,7 +9755,7 @@
           </w:tcPr>
           <w:p>
             <w:pPr>
-              <w:spacing w:after="0" w:line="240" w:lineRule="auto"/>
+              <w:spacing w:after="0"/>
               <w:ind w:left="-85" w:right="-113"/>
               <w:jc w:val="center"/>
               <w:rPr>
@@ -9605,7 +9776,7 @@
           </w:tcPr>
           <w:p>
             <w:pPr>
-              <w:spacing w:after="0" w:line="240" w:lineRule="auto"/>
+              <w:spacing w:after="0"/>
               <w:ind w:left="-85" w:right="-113"/>
               <w:jc w:val="center"/>
               <w:rPr>
@@ -9653,7 +9824,7 @@
           </w:tcPr>
           <w:p>
             <w:pPr>
-              <w:spacing w:after="0" w:line="240" w:lineRule="auto"/>
+              <w:spacing w:after="0"/>
               <w:ind w:left="-85" w:right="-113"/>
               <w:rPr>
                 <w:rFonts w:ascii="Arial" w:hAnsi="Arial" w:cs="Arial"/>
@@ -9675,7 +9846,7 @@
           </w:tcPr>
           <w:p>
             <w:pPr>
-              <w:spacing w:after="0" w:line="240" w:lineRule="auto"/>
+              <w:spacing w:after="0"/>
               <w:ind w:left="-85" w:right="-113"/>
               <w:rPr>
                 <w:rFonts w:ascii="Arial" w:hAnsi="Arial" w:cs="Arial"/>
@@ -9754,7 +9925,7 @@
           </w:tcPr>
           <w:p>
             <w:pPr>
-              <w:spacing w:after="0" w:line="240" w:lineRule="auto"/>
+              <w:spacing w:after="0"/>
               <w:ind w:left="-85" w:right="-113"/>
               <w:jc w:val="center"/>
               <w:rPr>
@@ -9775,7 +9946,7 @@
           </w:tcPr>
           <w:p>
             <w:pPr>
-              <w:spacing w:after="0" w:line="240" w:lineRule="auto"/>
+              <w:spacing w:after="0"/>
               <w:ind w:left="-85" w:right="-113"/>
               <w:jc w:val="center"/>
               <w:rPr>
@@ -9823,7 +9994,7 @@
           </w:tcPr>
           <w:p>
             <w:pPr>
-              <w:spacing w:after="0" w:line="240" w:lineRule="auto"/>
+              <w:spacing w:after="0"/>
               <w:ind w:left="-85" w:right="-113"/>
               <w:rPr>
                 <w:rFonts w:ascii="Arial" w:hAnsi="Arial" w:cs="Arial"/>
@@ -9845,7 +10016,7 @@
           </w:tcPr>
           <w:p>
             <w:pPr>
-              <w:spacing w:after="0" w:line="240" w:lineRule="auto"/>
+              <w:spacing w:after="0"/>
               <w:ind w:left="-85" w:right="-113"/>
               <w:rPr>
                 <w:rFonts w:ascii="Arial" w:hAnsi="Arial" w:cs="Arial"/>
@@ -9899,6 +10070,7 @@
         </w:rPr>
         <w:t xml:space="preserve"> (</w:t>
       </w:r>
+      <w:proofErr w:type="spellStart"/>
       <w:r>
         <w:rPr>
           <w:rFonts w:ascii="Arial" w:hAnsi="Arial" w:cs="Arial"/>
@@ -9919,6 +10091,7 @@
         </w:rPr>
         <w:t>rchtype</w:t>
       </w:r>
+      <w:proofErr w:type="spellEnd"/>
       <w:r>
         <w:rPr>
           <w:rFonts w:ascii="Arial" w:hAnsi="Arial" w:cs="Arial"/>
@@ -10214,6 +10387,7 @@
                 <w:szCs w:val="16"/>
               </w:rPr>
             </w:pPr>
+            <w:proofErr w:type="spellStart"/>
             <w:r>
               <w:rPr>
                 <w:rFonts w:ascii="Arial" w:hAnsi="Arial" w:cs="Arial"/>
@@ -10224,6 +10398,7 @@
               </w:rPr>
               <w:t>Wp</w:t>
             </w:r>
+            <w:proofErr w:type="spellEnd"/>
           </w:p>
         </w:tc>
         <w:tc>
@@ -10310,6 +10485,7 @@
                 <w:szCs w:val="16"/>
               </w:rPr>
             </w:pPr>
+            <w:proofErr w:type="spellStart"/>
             <w:r>
               <w:rPr>
                 <w:rFonts w:ascii="Arial" w:hAnsi="Arial" w:cs="Arial"/>
@@ -10320,6 +10496,7 @@
               </w:rPr>
               <w:t>Ld</w:t>
             </w:r>
+            <w:proofErr w:type="spellEnd"/>
           </w:p>
         </w:tc>
         <w:tc>
@@ -10342,6 +10519,7 @@
                 <w:szCs w:val="16"/>
               </w:rPr>
             </w:pPr>
+            <w:proofErr w:type="spellStart"/>
             <w:r>
               <w:rPr>
                 <w:rFonts w:ascii="Arial" w:hAnsi="Arial" w:cs="Arial"/>
@@ -10352,6 +10530,7 @@
               </w:rPr>
               <w:t>Kbk</w:t>
             </w:r>
+            <w:proofErr w:type="spellEnd"/>
           </w:p>
         </w:tc>
         <w:tc>
@@ -10437,6 +10616,7 @@
                 <w:szCs w:val="16"/>
               </w:rPr>
             </w:pPr>
+            <w:proofErr w:type="spellStart"/>
             <w:r>
               <w:rPr>
                 <w:rFonts w:ascii="Arial" w:hAnsi="Arial" w:cs="Arial"/>
@@ -10447,6 +10627,7 @@
               </w:rPr>
               <w:t>Cnc</w:t>
             </w:r>
+            <w:proofErr w:type="spellEnd"/>
           </w:p>
         </w:tc>
         <w:tc>
@@ -10471,6 +10652,7 @@
                 <w:szCs w:val="16"/>
               </w:rPr>
             </w:pPr>
+            <w:proofErr w:type="spellStart"/>
             <w:r>
               <w:rPr>
                 <w:rFonts w:ascii="Arial" w:hAnsi="Arial" w:cs="Arial"/>
@@ -10481,6 +10663,7 @@
               </w:rPr>
               <w:t>Spd</w:t>
             </w:r>
+            <w:proofErr w:type="spellEnd"/>
           </w:p>
         </w:tc>
         <w:tc>
@@ -11213,7 +11396,7 @@
           </w:tcPr>
           <w:p>
             <w:pPr>
-              <w:spacing w:after="0" w:line="240" w:lineRule="auto"/>
+              <w:spacing w:after="0"/>
               <w:ind w:left="-85" w:right="-113"/>
               <w:jc w:val="center"/>
               <w:rPr>
@@ -11585,7 +11768,7 @@
           </w:tcPr>
           <w:p>
             <w:pPr>
-              <w:spacing w:after="0" w:line="240" w:lineRule="auto"/>
+              <w:spacing w:after="0"/>
               <w:ind w:left="-85" w:right="-113"/>
               <w:jc w:val="center"/>
               <w:rPr>
@@ -11614,7 +11797,7 @@
           </w:tcPr>
           <w:p>
             <w:pPr>
-              <w:spacing w:after="0" w:line="240" w:lineRule="auto"/>
+              <w:spacing w:after="0"/>
               <w:ind w:left="-85" w:right="-113"/>
               <w:rPr>
                 <w:rFonts w:ascii="Arial" w:hAnsi="Arial" w:cs="Arial"/>
@@ -11939,6 +12122,7 @@
                 <w:szCs w:val="16"/>
               </w:rPr>
             </w:pPr>
+            <w:proofErr w:type="spellStart"/>
             <w:r>
               <w:rPr>
                 <w:rFonts w:ascii="Arial" w:hAnsi="Arial" w:cs="Arial"/>
@@ -11949,6 +12133,7 @@
               </w:rPr>
               <w:t>Abdmn</w:t>
             </w:r>
+            <w:proofErr w:type="spellEnd"/>
           </w:p>
         </w:tc>
         <w:tc>
@@ -12082,7 +12267,7 @@
           </w:tcPr>
           <w:p>
             <w:pPr>
-              <w:spacing w:after="0" w:line="240" w:lineRule="auto"/>
+              <w:spacing w:after="0"/>
               <w:ind w:left="-85" w:right="-113"/>
               <w:jc w:val="center"/>
               <w:rPr>
@@ -12415,7 +12600,7 @@
           </w:tcPr>
           <w:p>
             <w:pPr>
-              <w:spacing w:after="0" w:line="240" w:lineRule="auto"/>
+              <w:spacing w:after="0"/>
               <w:ind w:left="-85" w:right="-113"/>
               <w:jc w:val="center"/>
               <w:rPr>
@@ -12718,7 +12903,7 @@
           </w:tcPr>
           <w:p>
             <w:pPr>
-              <w:spacing w:after="0" w:line="240" w:lineRule="auto"/>
+              <w:spacing w:after="0"/>
               <w:ind w:left="-85" w:right="-113"/>
               <w:rPr>
                 <w:rFonts w:ascii="Arial" w:hAnsi="Arial" w:cs="Arial"/>
@@ -12752,27 +12937,39 @@
           </w:tcPr>
           <w:p>
             <w:pPr>
-              <w:spacing w:before="20" w:after="80" w:line="140" w:lineRule="exact"/>
-              <w:ind w:left="-113" w:right="-113"/>
-              <w:jc w:val="center"/>
-              <w:rPr>
-                <w:rFonts w:ascii="Arial" w:hAnsi="Arial" w:cs="Arial"/>
-                <w:b/>
-                <w:spacing w:val="-2"/>
-                <w:sz w:val="16"/>
-                <w:szCs w:val="16"/>
-              </w:rPr>
-            </w:pPr>
-            <w:r>
-              <w:rPr>
-                <w:rFonts w:ascii="Arial" w:hAnsi="Arial" w:cs="Arial"/>
-                <w:b/>
-                <w:spacing w:val="-2"/>
-                <w:sz w:val="16"/>
-                <w:szCs w:val="16"/>
-              </w:rPr>
-              <w:t>Injury Lvl</w:t>
-            </w:r>
+              <w:spacing w:before="20" w:line="140" w:lineRule="exact"/>
+              <w:ind w:left="-113" w:right="-113"/>
+              <w:jc w:val="center"/>
+              <w:rPr>
+                <w:rFonts w:ascii="Arial" w:hAnsi="Arial" w:cs="Arial"/>
+                <w:b/>
+                <w:spacing w:val="-2"/>
+                <w:sz w:val="16"/>
+                <w:szCs w:val="16"/>
+              </w:rPr>
+            </w:pPr>
+            <w:r>
+              <w:rPr>
+                <w:rFonts w:ascii="Arial" w:hAnsi="Arial" w:cs="Arial"/>
+                <w:b/>
+                <w:spacing w:val="-2"/>
+                <w:sz w:val="16"/>
+                <w:szCs w:val="16"/>
+              </w:rPr>
+              <w:t xml:space="preserve">Injury </w:t>
+            </w:r>
+            <w:proofErr w:type="spellStart"/>
+            <w:r>
+              <w:rPr>
+                <w:rFonts w:ascii="Arial" w:hAnsi="Arial" w:cs="Arial"/>
+                <w:b/>
+                <w:spacing w:val="-2"/>
+                <w:sz w:val="16"/>
+                <w:szCs w:val="16"/>
+              </w:rPr>
+              <w:t>Lvl</w:t>
+            </w:r>
+            <w:proofErr w:type="spellEnd"/>
           </w:p>
         </w:tc>
         <w:tc>
@@ -12957,7 +13154,7 @@
           </w:tcPr>
           <w:p>
             <w:pPr>
-              <w:spacing w:after="0" w:line="240" w:lineRule="auto"/>
+              <w:spacing w:after="0"/>
               <w:ind w:left="-85" w:right="-113"/>
               <w:rPr>
                 <w:rFonts w:ascii="Arial" w:hAnsi="Arial" w:cs="Arial"/>
@@ -13095,6 +13292,7 @@
                 <w:szCs w:val="12"/>
               </w:rPr>
             </w:pPr>
+            <w:proofErr w:type="spellStart"/>
             <w:r>
               <w:rPr>
                 <w:rFonts w:ascii="Arial" w:hAnsi="Arial" w:cs="Arial"/>
@@ -13105,6 +13303,7 @@
               </w:rPr>
               <w:t>Rng</w:t>
             </w:r>
+            <w:proofErr w:type="spellEnd"/>
           </w:p>
         </w:tc>
         <w:tc>
@@ -13165,6 +13364,7 @@
                 <w:szCs w:val="12"/>
               </w:rPr>
             </w:pPr>
+            <w:proofErr w:type="spellStart"/>
             <w:r>
               <w:rPr>
                 <w:rFonts w:ascii="Arial" w:hAnsi="Arial" w:cs="Arial"/>
@@ -13175,6 +13375,7 @@
               </w:rPr>
               <w:t>Acc</w:t>
             </w:r>
+            <w:proofErr w:type="spellEnd"/>
           </w:p>
         </w:tc>
         <w:tc>
@@ -13280,6 +13481,7 @@
                 <w:szCs w:val="12"/>
               </w:rPr>
             </w:pPr>
+            <w:proofErr w:type="spellStart"/>
             <w:r>
               <w:rPr>
                 <w:rFonts w:ascii="Arial" w:hAnsi="Arial" w:cs="Arial"/>
@@ -13290,6 +13492,7 @@
               </w:rPr>
               <w:t>Rld</w:t>
             </w:r>
+            <w:proofErr w:type="spellEnd"/>
           </w:p>
         </w:tc>
         <w:tc>
@@ -13358,8 +13561,20 @@
                 <w:sz w:val="12"/>
                 <w:szCs w:val="12"/>
               </w:rPr>
-              <w:t># Rld</w:t>
-            </w:r>
+              <w:t xml:space="preserve"># </w:t>
+            </w:r>
+            <w:proofErr w:type="spellStart"/>
+            <w:r>
+              <w:rPr>
+                <w:rFonts w:ascii="Arial" w:hAnsi="Arial" w:cs="Arial"/>
+                <w:b/>
+                <w:spacing w:val="-2"/>
+                <w:sz w:val="12"/>
+                <w:szCs w:val="12"/>
+              </w:rPr>
+              <w:t>Rld</w:t>
+            </w:r>
+            <w:proofErr w:type="spellEnd"/>
           </w:p>
         </w:tc>
         <w:tc>
@@ -13410,7 +13625,7 @@
           </w:tcPr>
           <w:p>
             <w:pPr>
-              <w:spacing w:after="0" w:line="240" w:lineRule="auto"/>
+              <w:spacing w:after="0"/>
               <w:ind w:left="-85" w:right="-113"/>
               <w:jc w:val="center"/>
               <w:rPr>
@@ -13482,7 +13697,7 @@
           </w:tcPr>
           <w:p>
             <w:pPr>
-              <w:spacing w:after="0" w:line="240" w:lineRule="auto"/>
+              <w:spacing w:after="0"/>
               <w:ind w:left="-85" w:right="-113"/>
               <w:jc w:val="center"/>
               <w:rPr>
@@ -13528,7 +13743,7 @@
           </w:tcPr>
           <w:p>
             <w:pPr>
-              <w:spacing w:after="0" w:line="240" w:lineRule="auto"/>
+              <w:spacing w:after="0"/>
               <w:ind w:left="-85" w:right="-113"/>
               <w:jc w:val="center"/>
               <w:rPr>
@@ -13552,7 +13767,7 @@
           </w:tcPr>
           <w:p>
             <w:pPr>
-              <w:spacing w:after="0" w:line="240" w:lineRule="auto"/>
+              <w:spacing w:after="0"/>
               <w:ind w:left="-85" w:right="-113"/>
               <w:jc w:val="center"/>
               <w:rPr>
@@ -13575,7 +13790,7 @@
           </w:tcPr>
           <w:p>
             <w:pPr>
-              <w:spacing w:after="0" w:line="240" w:lineRule="auto"/>
+              <w:spacing w:after="0"/>
               <w:ind w:left="-85" w:right="-113"/>
               <w:jc w:val="center"/>
               <w:rPr>
@@ -13601,7 +13816,7 @@
           </w:tcPr>
           <w:p>
             <w:pPr>
-              <w:spacing w:after="0" w:line="240" w:lineRule="auto"/>
+              <w:spacing w:after="0"/>
               <w:ind w:left="-85" w:right="-113"/>
               <w:jc w:val="center"/>
               <w:rPr>
@@ -13626,7 +13841,7 @@
           </w:tcPr>
           <w:p>
             <w:pPr>
-              <w:spacing w:after="0" w:line="240" w:lineRule="auto"/>
+              <w:spacing w:after="0"/>
               <w:ind w:left="-85" w:right="-113"/>
               <w:jc w:val="center"/>
               <w:rPr>
@@ -13649,7 +13864,7 @@
           </w:tcPr>
           <w:p>
             <w:pPr>
-              <w:spacing w:after="0" w:line="240" w:lineRule="auto"/>
+              <w:spacing w:after="0"/>
               <w:ind w:left="-85" w:right="-113"/>
               <w:jc w:val="center"/>
               <w:rPr>
@@ -13672,7 +13887,7 @@
           </w:tcPr>
           <w:p>
             <w:pPr>
-              <w:spacing w:after="0" w:line="240" w:lineRule="auto"/>
+              <w:spacing w:after="0"/>
               <w:ind w:left="-85" w:right="-113"/>
               <w:jc w:val="center"/>
               <w:rPr>
@@ -13706,7 +13921,7 @@
           </w:tcPr>
           <w:p>
             <w:pPr>
-              <w:spacing w:after="0" w:line="240" w:lineRule="auto"/>
+              <w:spacing w:after="0"/>
               <w:ind w:left="-85" w:right="-113"/>
               <w:jc w:val="center"/>
               <w:rPr>
@@ -13730,7 +13945,7 @@
           </w:tcPr>
           <w:p>
             <w:pPr>
-              <w:spacing w:after="0" w:line="240" w:lineRule="auto"/>
+              <w:spacing w:after="0"/>
               <w:ind w:right="-113"/>
               <w:rPr>
                 <w:rFonts w:ascii="Arial" w:hAnsi="Arial" w:cs="Arial"/>
@@ -13786,7 +14001,7 @@
           </w:tcPr>
           <w:p>
             <w:pPr>
-              <w:spacing w:after="0" w:line="240" w:lineRule="auto"/>
+              <w:spacing w:after="0"/>
               <w:ind w:left="-85" w:right="-113"/>
               <w:jc w:val="center"/>
               <w:rPr>
@@ -13842,7 +14057,7 @@
           </w:tcPr>
           <w:p>
             <w:pPr>
-              <w:spacing w:after="0" w:line="240" w:lineRule="auto"/>
+              <w:spacing w:after="0"/>
               <w:ind w:left="-85" w:right="-113"/>
               <w:jc w:val="center"/>
               <w:rPr>
@@ -13882,7 +14097,7 @@
           </w:tcPr>
           <w:p>
             <w:pPr>
-              <w:spacing w:after="0" w:line="240" w:lineRule="auto"/>
+              <w:spacing w:after="0"/>
               <w:ind w:left="-85" w:right="-113"/>
               <w:jc w:val="center"/>
               <w:rPr>
@@ -13903,7 +14118,7 @@
           </w:tcPr>
           <w:p>
             <w:pPr>
-              <w:spacing w:after="0" w:line="240" w:lineRule="auto"/>
+              <w:spacing w:after="0"/>
               <w:ind w:left="-85" w:right="-113"/>
               <w:jc w:val="center"/>
               <w:rPr>
@@ -13923,7 +14138,7 @@
           </w:tcPr>
           <w:p>
             <w:pPr>
-              <w:spacing w:after="0" w:line="240" w:lineRule="auto"/>
+              <w:spacing w:after="0"/>
               <w:ind w:left="-85" w:right="-113"/>
               <w:jc w:val="center"/>
               <w:rPr>
@@ -13949,7 +14164,7 @@
           </w:tcPr>
           <w:p>
             <w:pPr>
-              <w:spacing w:after="0" w:line="240" w:lineRule="auto"/>
+              <w:spacing w:after="0"/>
               <w:ind w:left="-85" w:right="-113"/>
               <w:jc w:val="center"/>
               <w:rPr>
@@ -13974,7 +14189,7 @@
           </w:tcPr>
           <w:p>
             <w:pPr>
-              <w:spacing w:after="0" w:line="240" w:lineRule="auto"/>
+              <w:spacing w:after="0"/>
               <w:ind w:left="-85" w:right="-113"/>
               <w:rPr>
                 <w:rFonts w:ascii="Arial" w:hAnsi="Arial" w:cs="Arial"/>
@@ -13993,7 +14208,7 @@
           </w:tcPr>
           <w:p>
             <w:pPr>
-              <w:spacing w:after="0" w:line="240" w:lineRule="auto"/>
+              <w:spacing w:after="0"/>
               <w:ind w:left="-85" w:right="-113"/>
               <w:jc w:val="center"/>
               <w:rPr>
@@ -14013,7 +14228,7 @@
           </w:tcPr>
           <w:p>
             <w:pPr>
-              <w:spacing w:after="0" w:line="240" w:lineRule="auto"/>
+              <w:spacing w:after="0"/>
               <w:ind w:left="-85" w:right="-113"/>
               <w:jc w:val="center"/>
               <w:rPr>
@@ -14038,7 +14253,7 @@
           </w:tcPr>
           <w:p>
             <w:pPr>
-              <w:spacing w:after="0" w:line="240" w:lineRule="auto"/>
+              <w:spacing w:after="0"/>
               <w:ind w:left="-85" w:right="-113"/>
               <w:jc w:val="center"/>
               <w:rPr>
@@ -14062,7 +14277,7 @@
           </w:tcPr>
           <w:p>
             <w:pPr>
-              <w:spacing w:after="0" w:line="240" w:lineRule="auto"/>
+              <w:spacing w:after="0"/>
               <w:ind w:left="-85" w:right="-113"/>
               <w:rPr>
                 <w:rFonts w:ascii="Arial" w:hAnsi="Arial" w:cs="Arial"/>
@@ -14118,7 +14333,7 @@
           </w:tcPr>
           <w:p>
             <w:pPr>
-              <w:spacing w:after="0" w:line="240" w:lineRule="auto"/>
+              <w:spacing w:after="0"/>
               <w:ind w:left="-85" w:right="-113"/>
               <w:jc w:val="center"/>
               <w:rPr>
@@ -14205,6 +14420,7 @@
                 <w:szCs w:val="12"/>
               </w:rPr>
             </w:pPr>
+            <w:proofErr w:type="spellStart"/>
             <w:r>
               <w:rPr>
                 <w:rFonts w:ascii="Arial" w:hAnsi="Arial" w:cs="Arial"/>
@@ -14215,6 +14431,7 @@
               </w:rPr>
               <w:t>Rch</w:t>
             </w:r>
+            <w:proofErr w:type="spellEnd"/>
           </w:p>
         </w:tc>
         <w:tc>
@@ -14372,7 +14589,7 @@
           </w:tcPr>
           <w:p>
             <w:pPr>
-              <w:spacing w:after="0" w:line="240" w:lineRule="auto"/>
+              <w:spacing w:after="0"/>
               <w:ind w:left="-85" w:right="-113"/>
               <w:jc w:val="center"/>
               <w:rPr>
@@ -14453,7 +14670,7 @@
           </w:tcPr>
           <w:p>
             <w:pPr>
-              <w:spacing w:after="0" w:line="240" w:lineRule="auto"/>
+              <w:spacing w:after="0"/>
               <w:ind w:left="-85" w:right="-113"/>
               <w:jc w:val="center"/>
               <w:rPr>
@@ -14474,7 +14691,7 @@
           </w:tcPr>
           <w:p>
             <w:pPr>
-              <w:spacing w:after="0" w:line="240" w:lineRule="auto"/>
+              <w:spacing w:after="0"/>
               <w:ind w:left="-85" w:right="-113"/>
               <w:jc w:val="center"/>
               <w:rPr>
@@ -14522,7 +14739,7 @@
           </w:tcPr>
           <w:p>
             <w:pPr>
-              <w:spacing w:after="0" w:line="240" w:lineRule="auto"/>
+              <w:spacing w:after="0"/>
               <w:ind w:left="-85" w:right="-113"/>
               <w:rPr>
                 <w:rFonts w:ascii="Arial" w:hAnsi="Arial" w:cs="Arial"/>
@@ -14544,7 +14761,7 @@
           </w:tcPr>
           <w:p>
             <w:pPr>
-              <w:spacing w:after="0" w:line="240" w:lineRule="auto"/>
+              <w:spacing w:after="0"/>
               <w:ind w:left="-85" w:right="-113"/>
               <w:rPr>
                 <w:rFonts w:ascii="Arial" w:hAnsi="Arial" w:cs="Arial"/>
@@ -14623,7 +14840,7 @@
           </w:tcPr>
           <w:p>
             <w:pPr>
-              <w:spacing w:after="0" w:line="240" w:lineRule="auto"/>
+              <w:spacing w:after="0"/>
               <w:ind w:left="-85" w:right="-113"/>
               <w:jc w:val="center"/>
               <w:rPr>
@@ -14644,7 +14861,7 @@
           </w:tcPr>
           <w:p>
             <w:pPr>
-              <w:spacing w:after="0" w:line="240" w:lineRule="auto"/>
+              <w:spacing w:after="0"/>
               <w:ind w:left="-85" w:right="-113"/>
               <w:jc w:val="center"/>
               <w:rPr>
@@ -14692,7 +14909,7 @@
           </w:tcPr>
           <w:p>
             <w:pPr>
-              <w:spacing w:after="0" w:line="240" w:lineRule="auto"/>
+              <w:spacing w:after="0"/>
               <w:ind w:left="-85" w:right="-113"/>
               <w:rPr>
                 <w:rFonts w:ascii="Arial" w:hAnsi="Arial" w:cs="Arial"/>
@@ -14714,7 +14931,7 @@
           </w:tcPr>
           <w:p>
             <w:pPr>
-              <w:spacing w:after="0" w:line="240" w:lineRule="auto"/>
+              <w:spacing w:after="0"/>
               <w:ind w:left="-85" w:right="-113"/>
               <w:rPr>
                 <w:rFonts w:ascii="Arial" w:hAnsi="Arial" w:cs="Arial"/>
@@ -14749,11 +14966,11 @@
 </file>
 
 <file path=word/endnotes.xml><?xml version="1.0" encoding="utf-8"?>
-<w:endnotes xmlns:wpc="http://schemas.microsoft.com/office/word/2010/wordprocessingCanvas" xmlns:cx="http://schemas.microsoft.com/office/drawing/2014/chartex" xmlns:cx1="http://schemas.microsoft.com/office/drawing/2015/9/8/chartex" xmlns:cx2="http://schemas.microsoft.com/office/drawing/2015/10/21/chartex" xmlns:cx3="http://schemas.microsoft.com/office/drawing/2016/5/9/chartex" xmlns:cx4="http://schemas.microsoft.com/office/drawing/2016/5/10/chartex" xmlns:cx5="http://schemas.microsoft.com/office/drawing/2016/5/11/chartex" xmlns:cx6="http://schemas.microsoft.com/office/drawing/2016/5/12/chartex" xmlns:cx7="http://schemas.microsoft.com/office/drawing/2016/5/13/chartex" xmlns:cx8="http://schemas.microsoft.com/office/drawing/2016/5/14/chartex" xmlns:mc="http://schemas.openxmlformats.org/markup-compatibility/2006" xmlns:aink="http://schemas.microsoft.com/office/drawing/2016/ink" xmlns:am3d="http://schemas.microsoft.com/office/drawing/2017/model3d" xmlns:o="urn:schemas-microsoft-com:office:office" xmlns:oel="http://schemas.microsoft.com/office/2019/extlst" xmlns:r="http://schemas.openxmlformats.org/officeDocument/2006/relationships" xmlns:m="http://schemas.openxmlformats.org/officeDocument/2006/math" xmlns:v="urn:schemas-microsoft-com:vml" xmlns:wp14="http://schemas.microsoft.com/office/word/2010/wordprocessingDrawing" xmlns:wp="http://schemas.openxmlformats.org/drawingml/2006/wordprocessingDrawing" xmlns:w10="urn:schemas-microsoft-com:office:word" xmlns:w="http://schemas.openxmlformats.org/wordprocessingml/2006/main" xmlns:w14="http://schemas.microsoft.com/office/word/2010/wordml" xmlns:w15="http://schemas.microsoft.com/office/word/2012/wordml" xmlns:w16cex="http://schemas.microsoft.com/office/word/2018/wordml/cex" xmlns:w16cid="http://schemas.microsoft.com/office/word/2016/wordml/cid" xmlns:w16="http://schemas.microsoft.com/office/word/2018/wordml" xmlns:w16du="http://schemas.microsoft.com/office/word/2023/wordml/word16du" xmlns:w16sdtdh="http://schemas.microsoft.com/office/word/2020/wordml/sdtdatahash" xmlns:w16se="http://schemas.microsoft.com/office/word/2015/wordml/symex" xmlns:wpg="http://schemas.microsoft.com/office/word/2010/wordprocessingGroup" xmlns:wpi="http://schemas.microsoft.com/office/word/2010/wordprocessingInk" xmlns:wne="http://schemas.microsoft.com/office/word/2006/wordml" xmlns:wps="http://schemas.microsoft.com/office/word/2010/wordprocessingShape" mc:Ignorable="w14 w15 w16se w16cid w16 w16cex w16sdtdh wp14">
+<w:endnotes xmlns:wpc="http://schemas.microsoft.com/office/word/2010/wordprocessingCanvas" xmlns:cx="http://schemas.microsoft.com/office/drawing/2014/chartex" xmlns:cx1="http://schemas.microsoft.com/office/drawing/2015/9/8/chartex" xmlns:cx2="http://schemas.microsoft.com/office/drawing/2015/10/21/chartex" xmlns:cx3="http://schemas.microsoft.com/office/drawing/2016/5/9/chartex" xmlns:cx4="http://schemas.microsoft.com/office/drawing/2016/5/10/chartex" xmlns:cx5="http://schemas.microsoft.com/office/drawing/2016/5/11/chartex" xmlns:cx6="http://schemas.microsoft.com/office/drawing/2016/5/12/chartex" xmlns:cx7="http://schemas.microsoft.com/office/drawing/2016/5/13/chartex" xmlns:cx8="http://schemas.microsoft.com/office/drawing/2016/5/14/chartex" xmlns:mc="http://schemas.openxmlformats.org/markup-compatibility/2006" xmlns:aink="http://schemas.microsoft.com/office/drawing/2016/ink" xmlns:am3d="http://schemas.microsoft.com/office/drawing/2017/model3d" xmlns:o="urn:schemas-microsoft-com:office:office" xmlns:oel="http://schemas.microsoft.com/office/2019/extlst" xmlns:r="http://schemas.openxmlformats.org/officeDocument/2006/relationships" xmlns:m="http://schemas.openxmlformats.org/officeDocument/2006/math" xmlns:v="urn:schemas-microsoft-com:vml" xmlns:wp14="http://schemas.microsoft.com/office/word/2010/wordprocessingDrawing" xmlns:wp="http://schemas.openxmlformats.org/drawingml/2006/wordprocessingDrawing" xmlns:w10="urn:schemas-microsoft-com:office:word" xmlns:w="http://schemas.openxmlformats.org/wordprocessingml/2006/main" xmlns:w14="http://schemas.microsoft.com/office/word/2010/wordml" xmlns:w15="http://schemas.microsoft.com/office/word/2012/wordml" xmlns:w16cex="http://schemas.microsoft.com/office/word/2018/wordml/cex" xmlns:w16cid="http://schemas.microsoft.com/office/word/2016/wordml/cid" xmlns:w16="http://schemas.microsoft.com/office/word/2018/wordml" xmlns:w16sdtdh="http://schemas.microsoft.com/office/word/2020/wordml/sdtdatahash" xmlns:w16se="http://schemas.microsoft.com/office/word/2015/wordml/symex" xmlns:wpg="http://schemas.microsoft.com/office/word/2010/wordprocessingGroup" xmlns:wpi="http://schemas.microsoft.com/office/word/2010/wordprocessingInk" xmlns:wne="http://schemas.microsoft.com/office/word/2006/wordml" xmlns:wps="http://schemas.microsoft.com/office/word/2010/wordprocessingShape" mc:Ignorable="w14 w15 w16se w16cid w16 w16cex w16sdtdh wp14">
   <w:endnote w:type="separator" w:id="-1">
     <w:p>
       <w:pPr>
-        <w:spacing w:after="0" w:line="240" w:lineRule="auto"/>
+        <w:spacing w:after="0"/>
       </w:pPr>
       <w:r>
         <w:separator/>
@@ -14763,7 +14980,7 @@
   <w:endnote w:type="continuationSeparator" w:id="0">
     <w:p>
       <w:pPr>
-        <w:spacing w:after="0" w:line="240" w:lineRule="auto"/>
+        <w:spacing w:after="0"/>
       </w:pPr>
       <w:r>
         <w:continuationSeparator/>
@@ -14774,11 +14991,11 @@
 </file>
 
 <file path=word/footnotes.xml><?xml version="1.0" encoding="utf-8"?>
-<w:footnotes xmlns:wpc="http://schemas.microsoft.com/office/word/2010/wordprocessingCanvas" xmlns:cx="http://schemas.microsoft.com/office/drawing/2014/chartex" xmlns:cx1="http://schemas.microsoft.com/office/drawing/2015/9/8/chartex" xmlns:cx2="http://schemas.microsoft.com/office/drawing/2015/10/21/chartex" xmlns:cx3="http://schemas.microsoft.com/office/drawing/2016/5/9/chartex" xmlns:cx4="http://schemas.microsoft.com/office/drawing/2016/5/10/chartex" xmlns:cx5="http://schemas.microsoft.com/office/drawing/2016/5/11/chartex" xmlns:cx6="http://schemas.microsoft.com/office/drawing/2016/5/12/chartex" xmlns:cx7="http://schemas.microsoft.com/office/drawing/2016/5/13/chartex" xmlns:cx8="http://schemas.microsoft.com/office/drawing/2016/5/14/chartex" xmlns:mc="http://schemas.openxmlformats.org/markup-compatibility/2006" xmlns:aink="http://schemas.microsoft.com/office/drawing/2016/ink" xmlns:am3d="http://schemas.microsoft.com/office/drawing/2017/model3d" xmlns:o="urn:schemas-microsoft-com:office:office" xmlns:oel="http://schemas.microsoft.com/office/2019/extlst" xmlns:r="http://schemas.openxmlformats.org/officeDocument/2006/relationships" xmlns:m="http://schemas.openxmlformats.org/officeDocument/2006/math" xmlns:v="urn:schemas-microsoft-com:vml" xmlns:wp14="http://schemas.microsoft.com/office/word/2010/wordprocessingDrawing" xmlns:wp="http://schemas.openxmlformats.org/drawingml/2006/wordprocessingDrawing" xmlns:w10="urn:schemas-microsoft-com:office:word" xmlns:w="http://schemas.openxmlformats.org/wordprocessingml/2006/main" xmlns:w14="http://schemas.microsoft.com/office/word/2010/wordml" xmlns:w15="http://schemas.microsoft.com/office/word/2012/wordml" xmlns:w16cex="http://schemas.microsoft.com/office/word/2018/wordml/cex" xmlns:w16cid="http://schemas.microsoft.com/office/word/2016/wordml/cid" xmlns:w16="http://schemas.microsoft.com/office/word/2018/wordml" xmlns:w16du="http://schemas.microsoft.com/office/word/2023/wordml/word16du" xmlns:w16sdtdh="http://schemas.microsoft.com/office/word/2020/wordml/sdtdatahash" xmlns:w16se="http://schemas.microsoft.com/office/word/2015/wordml/symex" xmlns:wpg="http://schemas.microsoft.com/office/word/2010/wordprocessingGroup" xmlns:wpi="http://schemas.microsoft.com/office/word/2010/wordprocessingInk" xmlns:wne="http://schemas.microsoft.com/office/word/2006/wordml" xmlns:wps="http://schemas.microsoft.com/office/word/2010/wordprocessingShape" mc:Ignorable="w14 w15 w16se w16cid w16 w16cex w16sdtdh wp14">
+<w:footnotes xmlns:wpc="http://schemas.microsoft.com/office/word/2010/wordprocessingCanvas" xmlns:cx="http://schemas.microsoft.com/office/drawing/2014/chartex" xmlns:cx1="http://schemas.microsoft.com/office/drawing/2015/9/8/chartex" xmlns:cx2="http://schemas.microsoft.com/office/drawing/2015/10/21/chartex" xmlns:cx3="http://schemas.microsoft.com/office/drawing/2016/5/9/chartex" xmlns:cx4="http://schemas.microsoft.com/office/drawing/2016/5/10/chartex" xmlns:cx5="http://schemas.microsoft.com/office/drawing/2016/5/11/chartex" xmlns:cx6="http://schemas.microsoft.com/office/drawing/2016/5/12/chartex" xmlns:cx7="http://schemas.microsoft.com/office/drawing/2016/5/13/chartex" xmlns:cx8="http://schemas.microsoft.com/office/drawing/2016/5/14/chartex" xmlns:mc="http://schemas.openxmlformats.org/markup-compatibility/2006" xmlns:aink="http://schemas.microsoft.com/office/drawing/2016/ink" xmlns:am3d="http://schemas.microsoft.com/office/drawing/2017/model3d" xmlns:o="urn:schemas-microsoft-com:office:office" xmlns:oel="http://schemas.microsoft.com/office/2019/extlst" xmlns:r="http://schemas.openxmlformats.org/officeDocument/2006/relationships" xmlns:m="http://schemas.openxmlformats.org/officeDocument/2006/math" xmlns:v="urn:schemas-microsoft-com:vml" xmlns:wp14="http://schemas.microsoft.com/office/word/2010/wordprocessingDrawing" xmlns:wp="http://schemas.openxmlformats.org/drawingml/2006/wordprocessingDrawing" xmlns:w10="urn:schemas-microsoft-com:office:word" xmlns:w="http://schemas.openxmlformats.org/wordprocessingml/2006/main" xmlns:w14="http://schemas.microsoft.com/office/word/2010/wordml" xmlns:w15="http://schemas.microsoft.com/office/word/2012/wordml" xmlns:w16cex="http://schemas.microsoft.com/office/word/2018/wordml/cex" xmlns:w16cid="http://schemas.microsoft.com/office/word/2016/wordml/cid" xmlns:w16="http://schemas.microsoft.com/office/word/2018/wordml" xmlns:w16sdtdh="http://schemas.microsoft.com/office/word/2020/wordml/sdtdatahash" xmlns:w16se="http://schemas.microsoft.com/office/word/2015/wordml/symex" xmlns:wpg="http://schemas.microsoft.com/office/word/2010/wordprocessingGroup" xmlns:wpi="http://schemas.microsoft.com/office/word/2010/wordprocessingInk" xmlns:wne="http://schemas.microsoft.com/office/word/2006/wordml" xmlns:wps="http://schemas.microsoft.com/office/word/2010/wordprocessingShape" mc:Ignorable="w14 w15 w16se w16cid w16 w16cex w16sdtdh wp14">
   <w:footnote w:type="separator" w:id="-1">
     <w:p>
       <w:pPr>
-        <w:spacing w:after="0" w:line="240" w:lineRule="auto"/>
+        <w:spacing w:after="0"/>
       </w:pPr>
       <w:r>
         <w:separator/>
@@ -14788,7 +15005,7 @@
   <w:footnote w:type="continuationSeparator" w:id="0">
     <w:p>
       <w:pPr>
-        <w:spacing w:after="0" w:line="240" w:lineRule="auto"/>
+        <w:spacing w:after="0"/>
       </w:pPr>
       <w:r>
         <w:continuationSeparator/>
@@ -14799,7 +15016,7 @@
 </file>
 
 <file path=word/numbering.xml><?xml version="1.0" encoding="utf-8"?>
-<w:numbering xmlns:wpc="http://schemas.microsoft.com/office/word/2010/wordprocessingCanvas" xmlns:cx="http://schemas.microsoft.com/office/drawing/2014/chartex" xmlns:cx1="http://schemas.microsoft.com/office/drawing/2015/9/8/chartex" xmlns:cx2="http://schemas.microsoft.com/office/drawing/2015/10/21/chartex" xmlns:cx3="http://schemas.microsoft.com/office/drawing/2016/5/9/chartex" xmlns:cx4="http://schemas.microsoft.com/office/drawing/2016/5/10/chartex" xmlns:cx5="http://schemas.microsoft.com/office/drawing/2016/5/11/chartex" xmlns:cx6="http://schemas.microsoft.com/office/drawing/2016/5/12/chartex" xmlns:cx7="http://schemas.microsoft.com/office/drawing/2016/5/13/chartex" xmlns:cx8="http://schemas.microsoft.com/office/drawing/2016/5/14/chartex" xmlns:mc="http://schemas.openxmlformats.org/markup-compatibility/2006" xmlns:aink="http://schemas.microsoft.com/office/drawing/2016/ink" xmlns:am3d="http://schemas.microsoft.com/office/drawing/2017/model3d" xmlns:o="urn:schemas-microsoft-com:office:office" xmlns:oel="http://schemas.microsoft.com/office/2019/extlst" xmlns:r="http://schemas.openxmlformats.org/officeDocument/2006/relationships" xmlns:m="http://schemas.openxmlformats.org/officeDocument/2006/math" xmlns:v="urn:schemas-microsoft-com:vml" xmlns:wp14="http://schemas.microsoft.com/office/word/2010/wordprocessingDrawing" xmlns:wp="http://schemas.openxmlformats.org/drawingml/2006/wordprocessingDrawing" xmlns:w10="urn:schemas-microsoft-com:office:word" xmlns:w="http://schemas.openxmlformats.org/wordprocessingml/2006/main" xmlns:w14="http://schemas.microsoft.com/office/word/2010/wordml" xmlns:w15="http://schemas.microsoft.com/office/word/2012/wordml" xmlns:w16cex="http://schemas.microsoft.com/office/word/2018/wordml/cex" xmlns:w16cid="http://schemas.microsoft.com/office/word/2016/wordml/cid" xmlns:w16="http://schemas.microsoft.com/office/word/2018/wordml" xmlns:w16du="http://schemas.microsoft.com/office/word/2023/wordml/word16du" xmlns:w16sdtdh="http://schemas.microsoft.com/office/word/2020/wordml/sdtdatahash" xmlns:w16se="http://schemas.microsoft.com/office/word/2015/wordml/symex" xmlns:wpg="http://schemas.microsoft.com/office/word/2010/wordprocessingGroup" xmlns:wpi="http://schemas.microsoft.com/office/word/2010/wordprocessingInk" xmlns:wne="http://schemas.microsoft.com/office/word/2006/wordml" xmlns:wps="http://schemas.microsoft.com/office/word/2010/wordprocessingShape" mc:Ignorable="w14 w15 w16se w16cid w16 w16cex w16sdtdh wp14">
+<w:numbering xmlns:wpc="http://schemas.microsoft.com/office/word/2010/wordprocessingCanvas" xmlns:cx="http://schemas.microsoft.com/office/drawing/2014/chartex" xmlns:cx1="http://schemas.microsoft.com/office/drawing/2015/9/8/chartex" xmlns:cx2="http://schemas.microsoft.com/office/drawing/2015/10/21/chartex" xmlns:cx3="http://schemas.microsoft.com/office/drawing/2016/5/9/chartex" xmlns:cx4="http://schemas.microsoft.com/office/drawing/2016/5/10/chartex" xmlns:cx5="http://schemas.microsoft.com/office/drawing/2016/5/11/chartex" xmlns:cx6="http://schemas.microsoft.com/office/drawing/2016/5/12/chartex" xmlns:cx7="http://schemas.microsoft.com/office/drawing/2016/5/13/chartex" xmlns:cx8="http://schemas.microsoft.com/office/drawing/2016/5/14/chartex" xmlns:mc="http://schemas.openxmlformats.org/markup-compatibility/2006" xmlns:aink="http://schemas.microsoft.com/office/drawing/2016/ink" xmlns:am3d="http://schemas.microsoft.com/office/drawing/2017/model3d" xmlns:o="urn:schemas-microsoft-com:office:office" xmlns:oel="http://schemas.microsoft.com/office/2019/extlst" xmlns:r="http://schemas.openxmlformats.org/officeDocument/2006/relationships" xmlns:m="http://schemas.openxmlformats.org/officeDocument/2006/math" xmlns:v="urn:schemas-microsoft-com:vml" xmlns:wp14="http://schemas.microsoft.com/office/word/2010/wordprocessingDrawing" xmlns:wp="http://schemas.openxmlformats.org/drawingml/2006/wordprocessingDrawing" xmlns:w10="urn:schemas-microsoft-com:office:word" xmlns:w="http://schemas.openxmlformats.org/wordprocessingml/2006/main" xmlns:w14="http://schemas.microsoft.com/office/word/2010/wordml" xmlns:w15="http://schemas.microsoft.com/office/word/2012/wordml" xmlns:w16cex="http://schemas.microsoft.com/office/word/2018/wordml/cex" xmlns:w16cid="http://schemas.microsoft.com/office/word/2016/wordml/cid" xmlns:w16="http://schemas.microsoft.com/office/word/2018/wordml" xmlns:w16sdtdh="http://schemas.microsoft.com/office/word/2020/wordml/sdtdatahash" xmlns:w16se="http://schemas.microsoft.com/office/word/2015/wordml/symex" xmlns:wpg="http://schemas.microsoft.com/office/word/2010/wordprocessingGroup" xmlns:wpi="http://schemas.microsoft.com/office/word/2010/wordprocessingInk" xmlns:wne="http://schemas.microsoft.com/office/word/2006/wordml" xmlns:wps="http://schemas.microsoft.com/office/word/2010/wordprocessingShape" mc:Ignorable="w14 w15 w16se w16cid w16 w16cex w16sdtdh wp14">
   <w:abstractNum w:abstractNumId="0" w15:restartNumberingAfterBreak="0">
     <w:nsid w:val="21F9132E"/>
     <w:multiLevelType w:val="hybridMultilevel"/>
@@ -15044,7 +15261,11 @@
         <w:lang w:val="en-CA" w:eastAsia="en-US" w:bidi="ar-SA"/>
       </w:rPr>
     </w:rPrDefault>
-    <w:pPrDefault/>
+    <w:pPrDefault>
+      <w:pPr>
+        <w:spacing w:after="80"/>
+      </w:pPr>
+    </w:pPrDefault>
   </w:docDefaults>
   <w:latentStyles w:defLockedState="0" w:defUIPriority="99" w:defSemiHidden="0" w:defUnhideWhenUsed="0" w:defQFormat="0" w:count="376">
     <w:lsdException w:name="Normal" w:uiPriority="0" w:qFormat="1"/>
@@ -15428,9 +15649,6 @@
     <w:name w:val="Normal"/>
     <w:qFormat/>
     <w:rsid w:val="00383EEF"/>
-    <w:pPr>
-      <w:spacing w:after="200" w:line="276" w:lineRule="auto"/>
-    </w:pPr>
     <w:rPr>
       <w:rFonts w:eastAsia="Calibri"/>
       <w:sz w:val="22"/>

</xml_diff>

<commit_message>
Remove "Boons:" header from docx if there are no boons in the list
</commit_message>
<xml_diff>
--- a/inquisitor-web/public/template_3_characters.docx
+++ b/inquisitor-web/public/template_3_characters.docx
@@ -55,7 +55,6 @@
         </w:rPr>
         <w:t>{</w:t>
       </w:r>
-      <w:proofErr w:type="spellStart"/>
       <w:r>
         <w:rPr>
           <w:rFonts w:ascii="Arial" w:hAnsi="Arial" w:cs="Arial"/>
@@ -66,7 +65,6 @@
         </w:rPr>
         <w:t>tagLine</w:t>
       </w:r>
-      <w:proofErr w:type="spellEnd"/>
       <w:r>
         <w:rPr>
           <w:rFonts w:ascii="Arial" w:hAnsi="Arial" w:cs="Arial"/>
@@ -352,7 +350,6 @@
                 <w:szCs w:val="16"/>
               </w:rPr>
             </w:pPr>
-            <w:proofErr w:type="spellStart"/>
             <w:r>
               <w:rPr>
                 <w:rFonts w:ascii="Arial" w:hAnsi="Arial" w:cs="Arial"/>
@@ -363,7 +360,6 @@
               </w:rPr>
               <w:t>Wp</w:t>
             </w:r>
-            <w:proofErr w:type="spellEnd"/>
           </w:p>
         </w:tc>
         <w:tc>
@@ -450,7 +446,6 @@
                 <w:szCs w:val="16"/>
               </w:rPr>
             </w:pPr>
-            <w:proofErr w:type="spellStart"/>
             <w:r>
               <w:rPr>
                 <w:rFonts w:ascii="Arial" w:hAnsi="Arial" w:cs="Arial"/>
@@ -461,7 +456,6 @@
               </w:rPr>
               <w:t>Ld</w:t>
             </w:r>
-            <w:proofErr w:type="spellEnd"/>
           </w:p>
         </w:tc>
         <w:tc>
@@ -484,7 +478,6 @@
                 <w:szCs w:val="16"/>
               </w:rPr>
             </w:pPr>
-            <w:proofErr w:type="spellStart"/>
             <w:r>
               <w:rPr>
                 <w:rFonts w:ascii="Arial" w:hAnsi="Arial" w:cs="Arial"/>
@@ -495,7 +488,6 @@
               </w:rPr>
               <w:t>Kbk</w:t>
             </w:r>
-            <w:proofErr w:type="spellEnd"/>
           </w:p>
         </w:tc>
         <w:tc>
@@ -581,7 +573,6 @@
                 <w:szCs w:val="16"/>
               </w:rPr>
             </w:pPr>
-            <w:proofErr w:type="spellStart"/>
             <w:r>
               <w:rPr>
                 <w:rFonts w:ascii="Arial" w:hAnsi="Arial" w:cs="Arial"/>
@@ -592,7 +583,6 @@
               </w:rPr>
               <w:t>Cnc</w:t>
             </w:r>
-            <w:proofErr w:type="spellEnd"/>
           </w:p>
         </w:tc>
         <w:tc>
@@ -617,7 +607,6 @@
                 <w:szCs w:val="16"/>
               </w:rPr>
             </w:pPr>
-            <w:proofErr w:type="spellStart"/>
             <w:r>
               <w:rPr>
                 <w:rFonts w:ascii="Arial" w:hAnsi="Arial" w:cs="Arial"/>
@@ -628,7 +617,6 @@
               </w:rPr>
               <w:t>Spd</w:t>
             </w:r>
-            <w:proofErr w:type="spellEnd"/>
           </w:p>
         </w:tc>
         <w:tc>
@@ -866,27 +854,7 @@
                 <w:sz w:val="16"/>
                 <w:szCs w:val="16"/>
               </w:rPr>
-              <w:t>{</w:t>
-            </w:r>
-            <w:proofErr w:type="spellStart"/>
-            <w:r>
-              <w:rPr>
-                <w:rFonts w:ascii="Arial" w:hAnsi="Arial" w:cs="Arial"/>
-                <w:spacing w:val="-2"/>
-                <w:sz w:val="16"/>
-                <w:szCs w:val="16"/>
-              </w:rPr>
-              <w:t>Wp</w:t>
-            </w:r>
-            <w:proofErr w:type="spellEnd"/>
-            <w:r>
-              <w:rPr>
-                <w:rFonts w:ascii="Arial" w:hAnsi="Arial" w:cs="Arial"/>
-                <w:spacing w:val="-2"/>
-                <w:sz w:val="16"/>
-                <w:szCs w:val="16"/>
-              </w:rPr>
-              <w:t>}</w:t>
+              <w:t>{Wp}</w:t>
             </w:r>
           </w:p>
         </w:tc>
@@ -970,27 +938,7 @@
                 <w:sz w:val="16"/>
                 <w:szCs w:val="16"/>
               </w:rPr>
-              <w:t>{</w:t>
-            </w:r>
-            <w:proofErr w:type="spellStart"/>
-            <w:r>
-              <w:rPr>
-                <w:rFonts w:ascii="Arial" w:hAnsi="Arial" w:cs="Arial"/>
-                <w:spacing w:val="-2"/>
-                <w:sz w:val="16"/>
-                <w:szCs w:val="16"/>
-              </w:rPr>
-              <w:t>Ld</w:t>
-            </w:r>
-            <w:proofErr w:type="spellEnd"/>
-            <w:r>
-              <w:rPr>
-                <w:rFonts w:ascii="Arial" w:hAnsi="Arial" w:cs="Arial"/>
-                <w:spacing w:val="-2"/>
-                <w:sz w:val="16"/>
-                <w:szCs w:val="16"/>
-              </w:rPr>
-              <w:t>}</w:t>
+              <w:t>{Ld}</w:t>
             </w:r>
           </w:p>
         </w:tc>
@@ -1105,33 +1053,6 @@
               <w:right w:val="single" w:sz="12" w:space="0" w:color="000000"/>
             </w:tcBorders>
           </w:tcPr>
-          <w:p>
-            <w:pPr>
-              <w:spacing w:after="0" w:line="180" w:lineRule="exact"/>
-              <w:ind w:left="-85" w:right="-113"/>
-              <w:rPr>
-                <w:rFonts w:ascii="Arial" w:hAnsi="Arial" w:cs="Arial"/>
-                <w:b/>
-                <w:bCs/>
-                <w:color w:val="000000" w:themeColor="text1"/>
-                <w:spacing w:val="-2"/>
-                <w:sz w:val="16"/>
-                <w:szCs w:val="16"/>
-              </w:rPr>
-            </w:pPr>
-            <w:r>
-              <w:rPr>
-                <w:rFonts w:ascii="Arial" w:hAnsi="Arial" w:cs="Arial"/>
-                <w:b/>
-                <w:bCs/>
-                <w:color w:val="000000" w:themeColor="text1"/>
-                <w:spacing w:val="-2"/>
-                <w:sz w:val="16"/>
-                <w:szCs w:val="16"/>
-              </w:rPr>
-              <w:t>Boons:</w:t>
-            </w:r>
-          </w:p>
           <w:p>
             <w:pPr>
               <w:spacing w:after="0" w:line="180" w:lineRule="exact"/>
@@ -2270,7 +2191,6 @@
                 <w:szCs w:val="16"/>
               </w:rPr>
             </w:pPr>
-            <w:proofErr w:type="spellStart"/>
             <w:r>
               <w:rPr>
                 <w:rFonts w:ascii="Arial" w:hAnsi="Arial" w:cs="Arial"/>
@@ -2281,7 +2201,6 @@
               </w:rPr>
               <w:t>Abdmn</w:t>
             </w:r>
-            <w:proofErr w:type="spellEnd"/>
           </w:p>
         </w:tc>
         <w:tc>
@@ -3104,20 +3023,8 @@
                 <w:sz w:val="16"/>
                 <w:szCs w:val="16"/>
               </w:rPr>
-              <w:t xml:space="preserve">Injury </w:t>
-            </w:r>
-            <w:proofErr w:type="spellStart"/>
-            <w:r>
-              <w:rPr>
-                <w:rFonts w:ascii="Arial" w:hAnsi="Arial" w:cs="Arial"/>
-                <w:b/>
-                <w:spacing w:val="-2"/>
-                <w:sz w:val="16"/>
-                <w:szCs w:val="16"/>
-              </w:rPr>
-              <w:t>Lvl</w:t>
-            </w:r>
-            <w:proofErr w:type="spellEnd"/>
+              <w:t>Injury Lvl</w:t>
+            </w:r>
           </w:p>
         </w:tc>
         <w:tc>
@@ -3440,7 +3347,6 @@
                 <w:szCs w:val="12"/>
               </w:rPr>
             </w:pPr>
-            <w:proofErr w:type="spellStart"/>
             <w:r>
               <w:rPr>
                 <w:rFonts w:ascii="Arial" w:hAnsi="Arial" w:cs="Arial"/>
@@ -3451,7 +3357,6 @@
               </w:rPr>
               <w:t>Rng</w:t>
             </w:r>
-            <w:proofErr w:type="spellEnd"/>
           </w:p>
         </w:tc>
         <w:tc>
@@ -3512,7 +3417,6 @@
                 <w:szCs w:val="12"/>
               </w:rPr>
             </w:pPr>
-            <w:proofErr w:type="spellStart"/>
             <w:r>
               <w:rPr>
                 <w:rFonts w:ascii="Arial" w:hAnsi="Arial" w:cs="Arial"/>
@@ -3523,7 +3427,6 @@
               </w:rPr>
               <w:t>Acc</w:t>
             </w:r>
-            <w:proofErr w:type="spellEnd"/>
           </w:p>
         </w:tc>
         <w:tc>
@@ -3629,7 +3532,6 @@
                 <w:szCs w:val="12"/>
               </w:rPr>
             </w:pPr>
-            <w:proofErr w:type="spellStart"/>
             <w:r>
               <w:rPr>
                 <w:rFonts w:ascii="Arial" w:hAnsi="Arial" w:cs="Arial"/>
@@ -3640,7 +3542,6 @@
               </w:rPr>
               <w:t>Rld</w:t>
             </w:r>
-            <w:proofErr w:type="spellEnd"/>
           </w:p>
         </w:tc>
         <w:tc>
@@ -3709,20 +3610,8 @@
                 <w:sz w:val="12"/>
                 <w:szCs w:val="12"/>
               </w:rPr>
-              <w:t xml:space="preserve"># </w:t>
-            </w:r>
-            <w:proofErr w:type="spellStart"/>
-            <w:r>
-              <w:rPr>
-                <w:rFonts w:ascii="Arial" w:hAnsi="Arial" w:cs="Arial"/>
-                <w:b/>
-                <w:spacing w:val="-2"/>
-                <w:sz w:val="12"/>
-                <w:szCs w:val="12"/>
-              </w:rPr>
-              <w:t>Rld</w:t>
-            </w:r>
-            <w:proofErr w:type="spellEnd"/>
+              <w:t># Rld</w:t>
+            </w:r>
           </w:p>
         </w:tc>
         <w:tc>
@@ -4568,7 +4457,6 @@
                 <w:szCs w:val="12"/>
               </w:rPr>
             </w:pPr>
-            <w:proofErr w:type="spellStart"/>
             <w:r>
               <w:rPr>
                 <w:rFonts w:ascii="Arial" w:hAnsi="Arial" w:cs="Arial"/>
@@ -4579,7 +4467,6 @@
               </w:rPr>
               <w:t>Rch</w:t>
             </w:r>
-            <w:proofErr w:type="spellEnd"/>
           </w:p>
         </w:tc>
         <w:tc>
@@ -5155,7 +5042,6 @@
         </w:rPr>
         <w:t xml:space="preserve"> (</w:t>
       </w:r>
-      <w:proofErr w:type="spellStart"/>
       <w:r>
         <w:rPr>
           <w:rFonts w:ascii="Arial" w:hAnsi="Arial" w:cs="Arial"/>
@@ -5176,7 +5062,6 @@
         </w:rPr>
         <w:t>rchtype</w:t>
       </w:r>
-      <w:proofErr w:type="spellEnd"/>
       <w:r>
         <w:rPr>
           <w:rFonts w:ascii="Arial" w:hAnsi="Arial" w:cs="Arial"/>
@@ -5472,7 +5357,6 @@
                 <w:szCs w:val="16"/>
               </w:rPr>
             </w:pPr>
-            <w:proofErr w:type="spellStart"/>
             <w:r>
               <w:rPr>
                 <w:rFonts w:ascii="Arial" w:hAnsi="Arial" w:cs="Arial"/>
@@ -5483,7 +5367,6 @@
               </w:rPr>
               <w:t>Wp</w:t>
             </w:r>
-            <w:proofErr w:type="spellEnd"/>
           </w:p>
         </w:tc>
         <w:tc>
@@ -5570,7 +5453,6 @@
                 <w:szCs w:val="16"/>
               </w:rPr>
             </w:pPr>
-            <w:proofErr w:type="spellStart"/>
             <w:r>
               <w:rPr>
                 <w:rFonts w:ascii="Arial" w:hAnsi="Arial" w:cs="Arial"/>
@@ -5581,7 +5463,6 @@
               </w:rPr>
               <w:t>Ld</w:t>
             </w:r>
-            <w:proofErr w:type="spellEnd"/>
           </w:p>
         </w:tc>
         <w:tc>
@@ -5604,7 +5485,6 @@
                 <w:szCs w:val="16"/>
               </w:rPr>
             </w:pPr>
-            <w:proofErr w:type="spellStart"/>
             <w:r>
               <w:rPr>
                 <w:rFonts w:ascii="Arial" w:hAnsi="Arial" w:cs="Arial"/>
@@ -5615,7 +5495,6 @@
               </w:rPr>
               <w:t>Kbk</w:t>
             </w:r>
-            <w:proofErr w:type="spellEnd"/>
           </w:p>
         </w:tc>
         <w:tc>
@@ -5701,7 +5580,6 @@
                 <w:szCs w:val="16"/>
               </w:rPr>
             </w:pPr>
-            <w:proofErr w:type="spellStart"/>
             <w:r>
               <w:rPr>
                 <w:rFonts w:ascii="Arial" w:hAnsi="Arial" w:cs="Arial"/>
@@ -5712,7 +5590,6 @@
               </w:rPr>
               <w:t>Cnc</w:t>
             </w:r>
-            <w:proofErr w:type="spellEnd"/>
           </w:p>
         </w:tc>
         <w:tc>
@@ -5737,7 +5614,6 @@
                 <w:szCs w:val="16"/>
               </w:rPr>
             </w:pPr>
-            <w:proofErr w:type="spellStart"/>
             <w:r>
               <w:rPr>
                 <w:rFonts w:ascii="Arial" w:hAnsi="Arial" w:cs="Arial"/>
@@ -5748,7 +5624,6 @@
               </w:rPr>
               <w:t>Spd</w:t>
             </w:r>
-            <w:proofErr w:type="spellEnd"/>
           </w:p>
         </w:tc>
         <w:tc>
@@ -7207,7 +7082,6 @@
                 <w:szCs w:val="16"/>
               </w:rPr>
             </w:pPr>
-            <w:proofErr w:type="spellStart"/>
             <w:r>
               <w:rPr>
                 <w:rFonts w:ascii="Arial" w:hAnsi="Arial" w:cs="Arial"/>
@@ -7218,7 +7092,6 @@
               </w:rPr>
               <w:t>Abdmn</w:t>
             </w:r>
-            <w:proofErr w:type="spellEnd"/>
           </w:p>
         </w:tc>
         <w:tc>
@@ -8041,20 +7914,8 @@
                 <w:sz w:val="16"/>
                 <w:szCs w:val="16"/>
               </w:rPr>
-              <w:t xml:space="preserve">Injury </w:t>
-            </w:r>
-            <w:proofErr w:type="spellStart"/>
-            <w:r>
-              <w:rPr>
-                <w:rFonts w:ascii="Arial" w:hAnsi="Arial" w:cs="Arial"/>
-                <w:b/>
-                <w:spacing w:val="-2"/>
-                <w:sz w:val="16"/>
-                <w:szCs w:val="16"/>
-              </w:rPr>
-              <w:t>Lvl</w:t>
-            </w:r>
-            <w:proofErr w:type="spellEnd"/>
+              <w:t>Injury Lvl</w:t>
+            </w:r>
           </w:p>
         </w:tc>
         <w:tc>
@@ -8377,7 +8238,6 @@
                 <w:szCs w:val="12"/>
               </w:rPr>
             </w:pPr>
-            <w:proofErr w:type="spellStart"/>
             <w:r>
               <w:rPr>
                 <w:rFonts w:ascii="Arial" w:hAnsi="Arial" w:cs="Arial"/>
@@ -8388,7 +8248,6 @@
               </w:rPr>
               <w:t>Rng</w:t>
             </w:r>
-            <w:proofErr w:type="spellEnd"/>
           </w:p>
         </w:tc>
         <w:tc>
@@ -8449,7 +8308,6 @@
                 <w:szCs w:val="12"/>
               </w:rPr>
             </w:pPr>
-            <w:proofErr w:type="spellStart"/>
             <w:r>
               <w:rPr>
                 <w:rFonts w:ascii="Arial" w:hAnsi="Arial" w:cs="Arial"/>
@@ -8460,7 +8318,6 @@
               </w:rPr>
               <w:t>Acc</w:t>
             </w:r>
-            <w:proofErr w:type="spellEnd"/>
           </w:p>
         </w:tc>
         <w:tc>
@@ -8566,7 +8423,6 @@
                 <w:szCs w:val="12"/>
               </w:rPr>
             </w:pPr>
-            <w:proofErr w:type="spellStart"/>
             <w:r>
               <w:rPr>
                 <w:rFonts w:ascii="Arial" w:hAnsi="Arial" w:cs="Arial"/>
@@ -8577,7 +8433,6 @@
               </w:rPr>
               <w:t>Rld</w:t>
             </w:r>
-            <w:proofErr w:type="spellEnd"/>
           </w:p>
         </w:tc>
         <w:tc>
@@ -8646,20 +8501,8 @@
                 <w:sz w:val="12"/>
                 <w:szCs w:val="12"/>
               </w:rPr>
-              <w:t xml:space="preserve"># </w:t>
-            </w:r>
-            <w:proofErr w:type="spellStart"/>
-            <w:r>
-              <w:rPr>
-                <w:rFonts w:ascii="Arial" w:hAnsi="Arial" w:cs="Arial"/>
-                <w:b/>
-                <w:spacing w:val="-2"/>
-                <w:sz w:val="12"/>
-                <w:szCs w:val="12"/>
-              </w:rPr>
-              <w:t>Rld</w:t>
-            </w:r>
-            <w:proofErr w:type="spellEnd"/>
+              <w:t># Rld</w:t>
+            </w:r>
           </w:p>
         </w:tc>
         <w:tc>
@@ -9505,7 +9348,6 @@
                 <w:szCs w:val="12"/>
               </w:rPr>
             </w:pPr>
-            <w:proofErr w:type="spellStart"/>
             <w:r>
               <w:rPr>
                 <w:rFonts w:ascii="Arial" w:hAnsi="Arial" w:cs="Arial"/>
@@ -9516,7 +9358,6 @@
               </w:rPr>
               <w:t>Rch</w:t>
             </w:r>
-            <w:proofErr w:type="spellEnd"/>
           </w:p>
         </w:tc>
         <w:tc>
@@ -10070,7 +9911,6 @@
         </w:rPr>
         <w:t xml:space="preserve"> (</w:t>
       </w:r>
-      <w:proofErr w:type="spellStart"/>
       <w:r>
         <w:rPr>
           <w:rFonts w:ascii="Arial" w:hAnsi="Arial" w:cs="Arial"/>
@@ -10091,7 +9931,6 @@
         </w:rPr>
         <w:t>rchtype</w:t>
       </w:r>
-      <w:proofErr w:type="spellEnd"/>
       <w:r>
         <w:rPr>
           <w:rFonts w:ascii="Arial" w:hAnsi="Arial" w:cs="Arial"/>
@@ -10387,7 +10226,6 @@
                 <w:szCs w:val="16"/>
               </w:rPr>
             </w:pPr>
-            <w:proofErr w:type="spellStart"/>
             <w:r>
               <w:rPr>
                 <w:rFonts w:ascii="Arial" w:hAnsi="Arial" w:cs="Arial"/>
@@ -10398,7 +10236,6 @@
               </w:rPr>
               <w:t>Wp</w:t>
             </w:r>
-            <w:proofErr w:type="spellEnd"/>
           </w:p>
         </w:tc>
         <w:tc>
@@ -10485,7 +10322,6 @@
                 <w:szCs w:val="16"/>
               </w:rPr>
             </w:pPr>
-            <w:proofErr w:type="spellStart"/>
             <w:r>
               <w:rPr>
                 <w:rFonts w:ascii="Arial" w:hAnsi="Arial" w:cs="Arial"/>
@@ -10496,7 +10332,6 @@
               </w:rPr>
               <w:t>Ld</w:t>
             </w:r>
-            <w:proofErr w:type="spellEnd"/>
           </w:p>
         </w:tc>
         <w:tc>
@@ -10519,7 +10354,6 @@
                 <w:szCs w:val="16"/>
               </w:rPr>
             </w:pPr>
-            <w:proofErr w:type="spellStart"/>
             <w:r>
               <w:rPr>
                 <w:rFonts w:ascii="Arial" w:hAnsi="Arial" w:cs="Arial"/>
@@ -10530,7 +10364,6 @@
               </w:rPr>
               <w:t>Kbk</w:t>
             </w:r>
-            <w:proofErr w:type="spellEnd"/>
           </w:p>
         </w:tc>
         <w:tc>
@@ -10616,7 +10449,6 @@
                 <w:szCs w:val="16"/>
               </w:rPr>
             </w:pPr>
-            <w:proofErr w:type="spellStart"/>
             <w:r>
               <w:rPr>
                 <w:rFonts w:ascii="Arial" w:hAnsi="Arial" w:cs="Arial"/>
@@ -10627,7 +10459,6 @@
               </w:rPr>
               <w:t>Cnc</w:t>
             </w:r>
-            <w:proofErr w:type="spellEnd"/>
           </w:p>
         </w:tc>
         <w:tc>
@@ -10652,7 +10483,6 @@
                 <w:szCs w:val="16"/>
               </w:rPr>
             </w:pPr>
-            <w:proofErr w:type="spellStart"/>
             <w:r>
               <w:rPr>
                 <w:rFonts w:ascii="Arial" w:hAnsi="Arial" w:cs="Arial"/>
@@ -10663,7 +10493,6 @@
               </w:rPr>
               <w:t>Spd</w:t>
             </w:r>
-            <w:proofErr w:type="spellEnd"/>
           </w:p>
         </w:tc>
         <w:tc>
@@ -12122,7 +11951,6 @@
                 <w:szCs w:val="16"/>
               </w:rPr>
             </w:pPr>
-            <w:proofErr w:type="spellStart"/>
             <w:r>
               <w:rPr>
                 <w:rFonts w:ascii="Arial" w:hAnsi="Arial" w:cs="Arial"/>
@@ -12133,7 +11961,6 @@
               </w:rPr>
               <w:t>Abdmn</w:t>
             </w:r>
-            <w:proofErr w:type="spellEnd"/>
           </w:p>
         </w:tc>
         <w:tc>
@@ -12956,20 +12783,8 @@
                 <w:sz w:val="16"/>
                 <w:szCs w:val="16"/>
               </w:rPr>
-              <w:t xml:space="preserve">Injury </w:t>
-            </w:r>
-            <w:proofErr w:type="spellStart"/>
-            <w:r>
-              <w:rPr>
-                <w:rFonts w:ascii="Arial" w:hAnsi="Arial" w:cs="Arial"/>
-                <w:b/>
-                <w:spacing w:val="-2"/>
-                <w:sz w:val="16"/>
-                <w:szCs w:val="16"/>
-              </w:rPr>
-              <w:t>Lvl</w:t>
-            </w:r>
-            <w:proofErr w:type="spellEnd"/>
+              <w:t>Injury Lvl</w:t>
+            </w:r>
           </w:p>
         </w:tc>
         <w:tc>
@@ -13292,7 +13107,6 @@
                 <w:szCs w:val="12"/>
               </w:rPr>
             </w:pPr>
-            <w:proofErr w:type="spellStart"/>
             <w:r>
               <w:rPr>
                 <w:rFonts w:ascii="Arial" w:hAnsi="Arial" w:cs="Arial"/>
@@ -13303,7 +13117,6 @@
               </w:rPr>
               <w:t>Rng</w:t>
             </w:r>
-            <w:proofErr w:type="spellEnd"/>
           </w:p>
         </w:tc>
         <w:tc>
@@ -13364,7 +13177,6 @@
                 <w:szCs w:val="12"/>
               </w:rPr>
             </w:pPr>
-            <w:proofErr w:type="spellStart"/>
             <w:r>
               <w:rPr>
                 <w:rFonts w:ascii="Arial" w:hAnsi="Arial" w:cs="Arial"/>
@@ -13375,7 +13187,6 @@
               </w:rPr>
               <w:t>Acc</w:t>
             </w:r>
-            <w:proofErr w:type="spellEnd"/>
           </w:p>
         </w:tc>
         <w:tc>
@@ -13481,7 +13292,6 @@
                 <w:szCs w:val="12"/>
               </w:rPr>
             </w:pPr>
-            <w:proofErr w:type="spellStart"/>
             <w:r>
               <w:rPr>
                 <w:rFonts w:ascii="Arial" w:hAnsi="Arial" w:cs="Arial"/>
@@ -13492,7 +13302,6 @@
               </w:rPr>
               <w:t>Rld</w:t>
             </w:r>
-            <w:proofErr w:type="spellEnd"/>
           </w:p>
         </w:tc>
         <w:tc>
@@ -13561,20 +13370,8 @@
                 <w:sz w:val="12"/>
                 <w:szCs w:val="12"/>
               </w:rPr>
-              <w:t xml:space="preserve"># </w:t>
-            </w:r>
-            <w:proofErr w:type="spellStart"/>
-            <w:r>
-              <w:rPr>
-                <w:rFonts w:ascii="Arial" w:hAnsi="Arial" w:cs="Arial"/>
-                <w:b/>
-                <w:spacing w:val="-2"/>
-                <w:sz w:val="12"/>
-                <w:szCs w:val="12"/>
-              </w:rPr>
-              <w:t>Rld</w:t>
-            </w:r>
-            <w:proofErr w:type="spellEnd"/>
+              <w:t># Rld</w:t>
+            </w:r>
           </w:p>
         </w:tc>
         <w:tc>
@@ -14420,7 +14217,6 @@
                 <w:szCs w:val="12"/>
               </w:rPr>
             </w:pPr>
-            <w:proofErr w:type="spellStart"/>
             <w:r>
               <w:rPr>
                 <w:rFonts w:ascii="Arial" w:hAnsi="Arial" w:cs="Arial"/>
@@ -14431,7 +14227,6 @@
               </w:rPr>
               <w:t>Rch</w:t>
             </w:r>
-            <w:proofErr w:type="spellEnd"/>
           </w:p>
         </w:tc>
         <w:tc>

</xml_diff>